<commit_message>
DI - początek utworzone interfejsy dla repozytoriów
</commit_message>
<xml_diff>
--- a/Doc/ASP.NET_Core_11_dependency_injection.docx
+++ b/Doc/ASP.NET_Core_11_dependency_injection.docx
@@ -1683,6 +1683,33 @@
           <w:lang w:val="pl-PL"/>
         </w:rPr>
         <w:t>zdefiniować takie powiązania.</w:t>
+      </w:r>
+    </w:p>
+    <w:p>
+      <w:pPr>
+        <w:rPr>
+          <w:lang w:val="pl-PL"/>
+        </w:rPr>
+      </w:pPr>
+      <w:r>
+        <w:rPr>
+          <w:lang w:val="pl-PL"/>
+        </w:rPr>
+        <w:t xml:space="preserve">Interfejsy będziemy tworzyć w folderze </w:t>
+      </w:r>
+      <w:proofErr w:type="spellStart"/>
+      <w:r>
+        <w:rPr>
+          <w:lang w:val="pl-PL"/>
+        </w:rPr>
+        <w:t>Core</w:t>
+      </w:r>
+      <w:proofErr w:type="spellEnd"/>
+      <w:r>
+        <w:rPr>
+          <w:lang w:val="pl-PL"/>
+        </w:rPr>
+        <w:t>.</w:t>
       </w:r>
     </w:p>
     <w:p>
@@ -2374,6 +2401,7 @@
   <w:style w:type="character" w:default="1" w:styleId="Domylnaczcionkaakapitu">
     <w:name w:val="Default Paragraph Font"/>
     <w:uiPriority w:val="1"/>
+    <w:semiHidden/>
     <w:unhideWhenUsed/>
   </w:style>
   <w:style w:type="table" w:default="1" w:styleId="Standardowy">

</xml_diff>

<commit_message>
DI, ale jeszcze nie działą
</commit_message>
<xml_diff>
--- a/Doc/ASP.NET_Core_11_dependency_injection.docx
+++ b/Doc/ASP.NET_Core_11_dependency_injection.docx
@@ -4705,7 +4705,7 @@
                 <w:szCs w:val="16"/>
                 <w:lang w:val="en-US"/>
               </w:rPr>
-              <w:t>TaskRepository</w:t>
+              <w:t>ITaskRepository</w:t>
             </w:r>
             <w:proofErr w:type="spellEnd"/>
             <w:r>
@@ -4740,6 +4740,26 @@
               <w:t>get</w:t>
             </w:r>
             <w:proofErr w:type="gramEnd"/>
+            <w:r>
+              <w:rPr>
+                <w:rFonts w:ascii="Consolas" w:hAnsi="Consolas" w:cs="Consolas"/>
+                <w:color w:val="000000"/>
+                <w:sz w:val="16"/>
+                <w:szCs w:val="16"/>
+                <w:lang w:val="en-US"/>
+              </w:rPr>
+              <w:t xml:space="preserve">; </w:t>
+            </w:r>
+            <w:r>
+              <w:rPr>
+                <w:rFonts w:ascii="Consolas" w:hAnsi="Consolas" w:cs="Consolas"/>
+                <w:color w:val="0000FF"/>
+                <w:sz w:val="16"/>
+                <w:szCs w:val="16"/>
+                <w:lang w:val="en-US"/>
+              </w:rPr>
+              <w:t>set</w:t>
+            </w:r>
             <w:r>
               <w:rPr>
                 <w:rFonts w:ascii="Consolas" w:hAnsi="Consolas" w:cs="Consolas"/>
@@ -4783,7 +4803,7 @@
                 <w:szCs w:val="16"/>
                 <w:lang w:val="en-US"/>
               </w:rPr>
-              <w:t>CategoryRepository</w:t>
+              <w:t>ICategoryRepository</w:t>
             </w:r>
             <w:proofErr w:type="spellEnd"/>
             <w:r>
@@ -4818,6 +4838,26 @@
               <w:t>get</w:t>
             </w:r>
             <w:proofErr w:type="gramEnd"/>
+            <w:r>
+              <w:rPr>
+                <w:rFonts w:ascii="Consolas" w:hAnsi="Consolas" w:cs="Consolas"/>
+                <w:color w:val="000000"/>
+                <w:sz w:val="16"/>
+                <w:szCs w:val="16"/>
+                <w:lang w:val="en-US"/>
+              </w:rPr>
+              <w:t xml:space="preserve">; </w:t>
+            </w:r>
+            <w:r>
+              <w:rPr>
+                <w:rFonts w:ascii="Consolas" w:hAnsi="Consolas" w:cs="Consolas"/>
+                <w:color w:val="0000FF"/>
+                <w:sz w:val="16"/>
+                <w:szCs w:val="16"/>
+                <w:lang w:val="en-US"/>
+              </w:rPr>
+              <w:t>set</w:t>
+            </w:r>
             <w:r>
               <w:rPr>
                 <w:rFonts w:ascii="Consolas" w:hAnsi="Consolas" w:cs="Consolas"/>
@@ -4948,6 +4988,1373 @@
         </w:rPr>
       </w:pPr>
     </w:p>
+    <w:tbl>
+      <w:tblPr>
+        <w:tblStyle w:val="Tabela-Siatka"/>
+        <w:tblW w:w="0" w:type="auto"/>
+        <w:shd w:val="clear" w:color="auto" w:fill="F2F2F2" w:themeFill="background1" w:themeFillShade="F2"/>
+        <w:tblLook w:val="04A0" w:firstRow="1" w:lastRow="0" w:firstColumn="1" w:lastColumn="0" w:noHBand="0" w:noVBand="1"/>
+      </w:tblPr>
+      <w:tblGrid>
+        <w:gridCol w:w="9062"/>
+      </w:tblGrid>
+      <w:tr>
+        <w:tc>
+          <w:tcPr>
+            <w:tcW w:w="9062" w:type="dxa"/>
+            <w:shd w:val="clear" w:color="auto" w:fill="F2F2F2" w:themeFill="background1" w:themeFillShade="F2"/>
+          </w:tcPr>
+          <w:p>
+            <w:pPr>
+              <w:autoSpaceDE w:val="0"/>
+              <w:autoSpaceDN w:val="0"/>
+              <w:adjustRightInd w:val="0"/>
+              <w:rPr>
+                <w:rFonts w:ascii="Consolas" w:hAnsi="Consolas" w:cs="Consolas"/>
+                <w:color w:val="000000"/>
+                <w:sz w:val="16"/>
+                <w:szCs w:val="16"/>
+                <w:lang w:val="en-US"/>
+              </w:rPr>
+            </w:pPr>
+            <w:r>
+              <w:rPr>
+                <w:rFonts w:ascii="Consolas" w:hAnsi="Consolas" w:cs="Consolas"/>
+                <w:color w:val="0000FF"/>
+                <w:sz w:val="16"/>
+                <w:szCs w:val="16"/>
+                <w:lang w:val="en-US"/>
+              </w:rPr>
+              <w:t>namespace</w:t>
+            </w:r>
+            <w:r>
+              <w:rPr>
+                <w:rFonts w:ascii="Consolas" w:hAnsi="Consolas" w:cs="Consolas"/>
+                <w:color w:val="000000"/>
+                <w:sz w:val="16"/>
+                <w:szCs w:val="16"/>
+                <w:lang w:val="en-US"/>
+              </w:rPr>
+              <w:t xml:space="preserve"> </w:t>
+            </w:r>
+            <w:proofErr w:type="spellStart"/>
+            <w:proofErr w:type="gramStart"/>
+            <w:r>
+              <w:rPr>
+                <w:rFonts w:ascii="Consolas" w:hAnsi="Consolas" w:cs="Consolas"/>
+                <w:color w:val="000000"/>
+                <w:sz w:val="16"/>
+                <w:szCs w:val="16"/>
+                <w:lang w:val="en-US"/>
+              </w:rPr>
+              <w:t>MyTasks.Core.Services</w:t>
+            </w:r>
+            <w:proofErr w:type="spellEnd"/>
+            <w:proofErr w:type="gramEnd"/>
+          </w:p>
+          <w:p>
+            <w:pPr>
+              <w:autoSpaceDE w:val="0"/>
+              <w:autoSpaceDN w:val="0"/>
+              <w:adjustRightInd w:val="0"/>
+              <w:rPr>
+                <w:rFonts w:ascii="Consolas" w:hAnsi="Consolas" w:cs="Consolas"/>
+                <w:color w:val="000000"/>
+                <w:sz w:val="16"/>
+                <w:szCs w:val="16"/>
+                <w:lang w:val="en-US"/>
+              </w:rPr>
+            </w:pPr>
+            <w:r>
+              <w:rPr>
+                <w:rFonts w:ascii="Consolas" w:hAnsi="Consolas" w:cs="Consolas"/>
+                <w:color w:val="000000"/>
+                <w:sz w:val="16"/>
+                <w:szCs w:val="16"/>
+                <w:lang w:val="en-US"/>
+              </w:rPr>
+              <w:t>{</w:t>
+            </w:r>
+          </w:p>
+          <w:p>
+            <w:pPr>
+              <w:autoSpaceDE w:val="0"/>
+              <w:autoSpaceDN w:val="0"/>
+              <w:adjustRightInd w:val="0"/>
+              <w:rPr>
+                <w:rFonts w:ascii="Consolas" w:hAnsi="Consolas" w:cs="Consolas"/>
+                <w:color w:val="000000"/>
+                <w:sz w:val="16"/>
+                <w:szCs w:val="16"/>
+                <w:lang w:val="en-US"/>
+              </w:rPr>
+            </w:pPr>
+            <w:r>
+              <w:rPr>
+                <w:rFonts w:ascii="Consolas" w:hAnsi="Consolas" w:cs="Consolas"/>
+                <w:color w:val="000000"/>
+                <w:sz w:val="16"/>
+                <w:szCs w:val="16"/>
+                <w:lang w:val="en-US"/>
+              </w:rPr>
+              <w:t xml:space="preserve">    </w:t>
+            </w:r>
+            <w:r>
+              <w:rPr>
+                <w:rFonts w:ascii="Consolas" w:hAnsi="Consolas" w:cs="Consolas"/>
+                <w:color w:val="0000FF"/>
+                <w:sz w:val="16"/>
+                <w:szCs w:val="16"/>
+                <w:lang w:val="en-US"/>
+              </w:rPr>
+              <w:t>public</w:t>
+            </w:r>
+            <w:r>
+              <w:rPr>
+                <w:rFonts w:ascii="Consolas" w:hAnsi="Consolas" w:cs="Consolas"/>
+                <w:color w:val="000000"/>
+                <w:sz w:val="16"/>
+                <w:szCs w:val="16"/>
+                <w:lang w:val="en-US"/>
+              </w:rPr>
+              <w:t xml:space="preserve"> </w:t>
+            </w:r>
+            <w:r>
+              <w:rPr>
+                <w:rFonts w:ascii="Consolas" w:hAnsi="Consolas" w:cs="Consolas"/>
+                <w:color w:val="0000FF"/>
+                <w:sz w:val="16"/>
+                <w:szCs w:val="16"/>
+                <w:lang w:val="en-US"/>
+              </w:rPr>
+              <w:t>interface</w:t>
+            </w:r>
+            <w:r>
+              <w:rPr>
+                <w:rFonts w:ascii="Consolas" w:hAnsi="Consolas" w:cs="Consolas"/>
+                <w:color w:val="000000"/>
+                <w:sz w:val="16"/>
+                <w:szCs w:val="16"/>
+                <w:lang w:val="en-US"/>
+              </w:rPr>
+              <w:t xml:space="preserve"> </w:t>
+            </w:r>
+            <w:proofErr w:type="spellStart"/>
+            <w:r>
+              <w:rPr>
+                <w:rFonts w:ascii="Consolas" w:hAnsi="Consolas" w:cs="Consolas"/>
+                <w:color w:val="2B91AF"/>
+                <w:sz w:val="16"/>
+                <w:szCs w:val="16"/>
+                <w:lang w:val="en-US"/>
+              </w:rPr>
+              <w:t>ITaskService</w:t>
+            </w:r>
+            <w:proofErr w:type="spellEnd"/>
+          </w:p>
+          <w:p>
+            <w:pPr>
+              <w:autoSpaceDE w:val="0"/>
+              <w:autoSpaceDN w:val="0"/>
+              <w:adjustRightInd w:val="0"/>
+              <w:rPr>
+                <w:rFonts w:ascii="Consolas" w:hAnsi="Consolas" w:cs="Consolas"/>
+                <w:color w:val="000000"/>
+                <w:sz w:val="16"/>
+                <w:szCs w:val="16"/>
+                <w:lang w:val="en-US"/>
+              </w:rPr>
+            </w:pPr>
+            <w:r>
+              <w:rPr>
+                <w:rFonts w:ascii="Consolas" w:hAnsi="Consolas" w:cs="Consolas"/>
+                <w:color w:val="000000"/>
+                <w:sz w:val="16"/>
+                <w:szCs w:val="16"/>
+                <w:lang w:val="en-US"/>
+              </w:rPr>
+              <w:t xml:space="preserve">    {</w:t>
+            </w:r>
+          </w:p>
+          <w:p>
+            <w:pPr>
+              <w:autoSpaceDE w:val="0"/>
+              <w:autoSpaceDN w:val="0"/>
+              <w:adjustRightInd w:val="0"/>
+              <w:rPr>
+                <w:rFonts w:ascii="Consolas" w:hAnsi="Consolas" w:cs="Consolas"/>
+                <w:color w:val="000000"/>
+                <w:sz w:val="16"/>
+                <w:szCs w:val="16"/>
+                <w:lang w:val="en-US"/>
+              </w:rPr>
+            </w:pPr>
+            <w:r>
+              <w:rPr>
+                <w:rFonts w:ascii="Consolas" w:hAnsi="Consolas" w:cs="Consolas"/>
+                <w:color w:val="000000"/>
+                <w:sz w:val="16"/>
+                <w:szCs w:val="16"/>
+                <w:lang w:val="en-US"/>
+              </w:rPr>
+              <w:t xml:space="preserve">        </w:t>
+            </w:r>
+            <w:proofErr w:type="spellStart"/>
+            <w:r>
+              <w:rPr>
+                <w:rFonts w:ascii="Consolas" w:hAnsi="Consolas" w:cs="Consolas"/>
+                <w:color w:val="000000"/>
+                <w:sz w:val="16"/>
+                <w:szCs w:val="16"/>
+                <w:lang w:val="en-US"/>
+              </w:rPr>
+              <w:t>IEnumerable</w:t>
+            </w:r>
+            <w:proofErr w:type="spellEnd"/>
+            <w:r>
+              <w:rPr>
+                <w:rFonts w:ascii="Consolas" w:hAnsi="Consolas" w:cs="Consolas"/>
+                <w:color w:val="000000"/>
+                <w:sz w:val="16"/>
+                <w:szCs w:val="16"/>
+                <w:lang w:val="en-US"/>
+              </w:rPr>
+              <w:t xml:space="preserve">&lt;Task&gt; </w:t>
+            </w:r>
+            <w:proofErr w:type="gramStart"/>
+            <w:r>
+              <w:rPr>
+                <w:rFonts w:ascii="Consolas" w:hAnsi="Consolas" w:cs="Consolas"/>
+                <w:color w:val="000000"/>
+                <w:sz w:val="16"/>
+                <w:szCs w:val="16"/>
+                <w:lang w:val="en-US"/>
+              </w:rPr>
+              <w:t>Get(</w:t>
+            </w:r>
+            <w:proofErr w:type="gramEnd"/>
+            <w:r>
+              <w:rPr>
+                <w:rFonts w:ascii="Consolas" w:hAnsi="Consolas" w:cs="Consolas"/>
+                <w:color w:val="0000FF"/>
+                <w:sz w:val="16"/>
+                <w:szCs w:val="16"/>
+                <w:lang w:val="en-US"/>
+              </w:rPr>
+              <w:t>string</w:t>
+            </w:r>
+            <w:r>
+              <w:rPr>
+                <w:rFonts w:ascii="Consolas" w:hAnsi="Consolas" w:cs="Consolas"/>
+                <w:color w:val="000000"/>
+                <w:sz w:val="16"/>
+                <w:szCs w:val="16"/>
+                <w:lang w:val="en-US"/>
+              </w:rPr>
+              <w:t xml:space="preserve"> </w:t>
+            </w:r>
+            <w:proofErr w:type="spellStart"/>
+            <w:r>
+              <w:rPr>
+                <w:rFonts w:ascii="Consolas" w:hAnsi="Consolas" w:cs="Consolas"/>
+                <w:color w:val="000000"/>
+                <w:sz w:val="16"/>
+                <w:szCs w:val="16"/>
+                <w:lang w:val="en-US"/>
+              </w:rPr>
+              <w:t>userId</w:t>
+            </w:r>
+            <w:proofErr w:type="spellEnd"/>
+            <w:r>
+              <w:rPr>
+                <w:rFonts w:ascii="Consolas" w:hAnsi="Consolas" w:cs="Consolas"/>
+                <w:color w:val="000000"/>
+                <w:sz w:val="16"/>
+                <w:szCs w:val="16"/>
+                <w:lang w:val="en-US"/>
+              </w:rPr>
+              <w:t>,</w:t>
+            </w:r>
+          </w:p>
+          <w:p>
+            <w:pPr>
+              <w:autoSpaceDE w:val="0"/>
+              <w:autoSpaceDN w:val="0"/>
+              <w:adjustRightInd w:val="0"/>
+              <w:rPr>
+                <w:rFonts w:ascii="Consolas" w:hAnsi="Consolas" w:cs="Consolas"/>
+                <w:color w:val="000000"/>
+                <w:sz w:val="16"/>
+                <w:szCs w:val="16"/>
+                <w:lang w:val="en-US"/>
+              </w:rPr>
+            </w:pPr>
+            <w:r>
+              <w:rPr>
+                <w:rFonts w:ascii="Consolas" w:hAnsi="Consolas" w:cs="Consolas"/>
+                <w:color w:val="000000"/>
+                <w:sz w:val="16"/>
+                <w:szCs w:val="16"/>
+                <w:lang w:val="en-US"/>
+              </w:rPr>
+              <w:t xml:space="preserve">            </w:t>
+            </w:r>
+            <w:r>
+              <w:rPr>
+                <w:rFonts w:ascii="Consolas" w:hAnsi="Consolas" w:cs="Consolas"/>
+                <w:color w:val="0000FF"/>
+                <w:sz w:val="16"/>
+                <w:szCs w:val="16"/>
+                <w:lang w:val="en-US"/>
+              </w:rPr>
+              <w:t>bool</w:t>
+            </w:r>
+            <w:r>
+              <w:rPr>
+                <w:rFonts w:ascii="Consolas" w:hAnsi="Consolas" w:cs="Consolas"/>
+                <w:color w:val="000000"/>
+                <w:sz w:val="16"/>
+                <w:szCs w:val="16"/>
+                <w:lang w:val="en-US"/>
+              </w:rPr>
+              <w:t xml:space="preserve"> </w:t>
+            </w:r>
+            <w:proofErr w:type="spellStart"/>
+            <w:r>
+              <w:rPr>
+                <w:rFonts w:ascii="Consolas" w:hAnsi="Consolas" w:cs="Consolas"/>
+                <w:color w:val="000000"/>
+                <w:sz w:val="16"/>
+                <w:szCs w:val="16"/>
+                <w:lang w:val="en-US"/>
+              </w:rPr>
+              <w:t>isExecuted</w:t>
+            </w:r>
+            <w:proofErr w:type="spellEnd"/>
+            <w:r>
+              <w:rPr>
+                <w:rFonts w:ascii="Consolas" w:hAnsi="Consolas" w:cs="Consolas"/>
+                <w:color w:val="000000"/>
+                <w:sz w:val="16"/>
+                <w:szCs w:val="16"/>
+                <w:lang w:val="en-US"/>
+              </w:rPr>
+              <w:t xml:space="preserve"> = </w:t>
+            </w:r>
+            <w:r>
+              <w:rPr>
+                <w:rFonts w:ascii="Consolas" w:hAnsi="Consolas" w:cs="Consolas"/>
+                <w:color w:val="0000FF"/>
+                <w:sz w:val="16"/>
+                <w:szCs w:val="16"/>
+                <w:lang w:val="en-US"/>
+              </w:rPr>
+              <w:t>false</w:t>
+            </w:r>
+            <w:r>
+              <w:rPr>
+                <w:rFonts w:ascii="Consolas" w:hAnsi="Consolas" w:cs="Consolas"/>
+                <w:color w:val="000000"/>
+                <w:sz w:val="16"/>
+                <w:szCs w:val="16"/>
+                <w:lang w:val="en-US"/>
+              </w:rPr>
+              <w:t>,</w:t>
+            </w:r>
+          </w:p>
+          <w:p>
+            <w:pPr>
+              <w:autoSpaceDE w:val="0"/>
+              <w:autoSpaceDN w:val="0"/>
+              <w:adjustRightInd w:val="0"/>
+              <w:rPr>
+                <w:rFonts w:ascii="Consolas" w:hAnsi="Consolas" w:cs="Consolas"/>
+                <w:color w:val="000000"/>
+                <w:sz w:val="16"/>
+                <w:szCs w:val="16"/>
+                <w:lang w:val="en-US"/>
+              </w:rPr>
+            </w:pPr>
+            <w:r>
+              <w:rPr>
+                <w:rFonts w:ascii="Consolas" w:hAnsi="Consolas" w:cs="Consolas"/>
+                <w:color w:val="000000"/>
+                <w:sz w:val="16"/>
+                <w:szCs w:val="16"/>
+                <w:lang w:val="en-US"/>
+              </w:rPr>
+              <w:t xml:space="preserve">            </w:t>
+            </w:r>
+            <w:r>
+              <w:rPr>
+                <w:rFonts w:ascii="Consolas" w:hAnsi="Consolas" w:cs="Consolas"/>
+                <w:color w:val="0000FF"/>
+                <w:sz w:val="16"/>
+                <w:szCs w:val="16"/>
+                <w:lang w:val="en-US"/>
+              </w:rPr>
+              <w:t>int</w:t>
+            </w:r>
+            <w:r>
+              <w:rPr>
+                <w:rFonts w:ascii="Consolas" w:hAnsi="Consolas" w:cs="Consolas"/>
+                <w:color w:val="000000"/>
+                <w:sz w:val="16"/>
+                <w:szCs w:val="16"/>
+                <w:lang w:val="en-US"/>
+              </w:rPr>
+              <w:t xml:space="preserve"> </w:t>
+            </w:r>
+            <w:proofErr w:type="spellStart"/>
+            <w:r>
+              <w:rPr>
+                <w:rFonts w:ascii="Consolas" w:hAnsi="Consolas" w:cs="Consolas"/>
+                <w:color w:val="000000"/>
+                <w:sz w:val="16"/>
+                <w:szCs w:val="16"/>
+                <w:lang w:val="en-US"/>
+              </w:rPr>
+              <w:t>categoryId</w:t>
+            </w:r>
+            <w:proofErr w:type="spellEnd"/>
+            <w:r>
+              <w:rPr>
+                <w:rFonts w:ascii="Consolas" w:hAnsi="Consolas" w:cs="Consolas"/>
+                <w:color w:val="000000"/>
+                <w:sz w:val="16"/>
+                <w:szCs w:val="16"/>
+                <w:lang w:val="en-US"/>
+              </w:rPr>
+              <w:t xml:space="preserve"> = 0,</w:t>
+            </w:r>
+          </w:p>
+          <w:p>
+            <w:pPr>
+              <w:autoSpaceDE w:val="0"/>
+              <w:autoSpaceDN w:val="0"/>
+              <w:adjustRightInd w:val="0"/>
+              <w:rPr>
+                <w:rFonts w:ascii="Consolas" w:hAnsi="Consolas" w:cs="Consolas"/>
+                <w:color w:val="000000"/>
+                <w:sz w:val="16"/>
+                <w:szCs w:val="16"/>
+                <w:lang w:val="en-US"/>
+              </w:rPr>
+            </w:pPr>
+            <w:r>
+              <w:rPr>
+                <w:rFonts w:ascii="Consolas" w:hAnsi="Consolas" w:cs="Consolas"/>
+                <w:color w:val="000000"/>
+                <w:sz w:val="16"/>
+                <w:szCs w:val="16"/>
+                <w:lang w:val="en-US"/>
+              </w:rPr>
+              <w:t xml:space="preserve">            </w:t>
+            </w:r>
+            <w:r>
+              <w:rPr>
+                <w:rFonts w:ascii="Consolas" w:hAnsi="Consolas" w:cs="Consolas"/>
+                <w:color w:val="0000FF"/>
+                <w:sz w:val="16"/>
+                <w:szCs w:val="16"/>
+                <w:lang w:val="en-US"/>
+              </w:rPr>
+              <w:t>string</w:t>
+            </w:r>
+            <w:r>
+              <w:rPr>
+                <w:rFonts w:ascii="Consolas" w:hAnsi="Consolas" w:cs="Consolas"/>
+                <w:color w:val="000000"/>
+                <w:sz w:val="16"/>
+                <w:szCs w:val="16"/>
+                <w:lang w:val="en-US"/>
+              </w:rPr>
+              <w:t xml:space="preserve"> title = </w:t>
+            </w:r>
+            <w:r>
+              <w:rPr>
+                <w:rFonts w:ascii="Consolas" w:hAnsi="Consolas" w:cs="Consolas"/>
+                <w:color w:val="0000FF"/>
+                <w:sz w:val="16"/>
+                <w:szCs w:val="16"/>
+                <w:lang w:val="en-US"/>
+              </w:rPr>
+              <w:t>null</w:t>
+            </w:r>
+            <w:proofErr w:type="gramStart"/>
+            <w:r>
+              <w:rPr>
+                <w:rFonts w:ascii="Consolas" w:hAnsi="Consolas" w:cs="Consolas"/>
+                <w:color w:val="000000"/>
+                <w:sz w:val="16"/>
+                <w:szCs w:val="16"/>
+                <w:lang w:val="en-US"/>
+              </w:rPr>
+              <w:t>);</w:t>
+            </w:r>
+            <w:proofErr w:type="gramEnd"/>
+          </w:p>
+          <w:p>
+            <w:pPr>
+              <w:autoSpaceDE w:val="0"/>
+              <w:autoSpaceDN w:val="0"/>
+              <w:adjustRightInd w:val="0"/>
+              <w:rPr>
+                <w:rFonts w:ascii="Consolas" w:hAnsi="Consolas" w:cs="Consolas"/>
+                <w:color w:val="000000"/>
+                <w:sz w:val="16"/>
+                <w:szCs w:val="16"/>
+                <w:lang w:val="en-US"/>
+              </w:rPr>
+            </w:pPr>
+          </w:p>
+          <w:p>
+            <w:pPr>
+              <w:autoSpaceDE w:val="0"/>
+              <w:autoSpaceDN w:val="0"/>
+              <w:adjustRightInd w:val="0"/>
+              <w:rPr>
+                <w:rFonts w:ascii="Consolas" w:hAnsi="Consolas" w:cs="Consolas"/>
+                <w:color w:val="000000"/>
+                <w:sz w:val="16"/>
+                <w:szCs w:val="16"/>
+                <w:lang w:val="en-US"/>
+              </w:rPr>
+            </w:pPr>
+            <w:r>
+              <w:rPr>
+                <w:rFonts w:ascii="Consolas" w:hAnsi="Consolas" w:cs="Consolas"/>
+                <w:color w:val="000000"/>
+                <w:sz w:val="16"/>
+                <w:szCs w:val="16"/>
+                <w:lang w:val="en-US"/>
+              </w:rPr>
+              <w:t xml:space="preserve">        Task </w:t>
+            </w:r>
+            <w:proofErr w:type="gramStart"/>
+            <w:r>
+              <w:rPr>
+                <w:rFonts w:ascii="Consolas" w:hAnsi="Consolas" w:cs="Consolas"/>
+                <w:color w:val="000000"/>
+                <w:sz w:val="16"/>
+                <w:szCs w:val="16"/>
+                <w:lang w:val="en-US"/>
+              </w:rPr>
+              <w:t>Get(</w:t>
+            </w:r>
+            <w:proofErr w:type="gramEnd"/>
+            <w:r>
+              <w:rPr>
+                <w:rFonts w:ascii="Consolas" w:hAnsi="Consolas" w:cs="Consolas"/>
+                <w:color w:val="0000FF"/>
+                <w:sz w:val="16"/>
+                <w:szCs w:val="16"/>
+                <w:lang w:val="en-US"/>
+              </w:rPr>
+              <w:t>int</w:t>
+            </w:r>
+            <w:r>
+              <w:rPr>
+                <w:rFonts w:ascii="Consolas" w:hAnsi="Consolas" w:cs="Consolas"/>
+                <w:color w:val="000000"/>
+                <w:sz w:val="16"/>
+                <w:szCs w:val="16"/>
+                <w:lang w:val="en-US"/>
+              </w:rPr>
+              <w:t xml:space="preserve"> id, </w:t>
+            </w:r>
+            <w:r>
+              <w:rPr>
+                <w:rFonts w:ascii="Consolas" w:hAnsi="Consolas" w:cs="Consolas"/>
+                <w:color w:val="0000FF"/>
+                <w:sz w:val="16"/>
+                <w:szCs w:val="16"/>
+                <w:lang w:val="en-US"/>
+              </w:rPr>
+              <w:t>string</w:t>
+            </w:r>
+            <w:r>
+              <w:rPr>
+                <w:rFonts w:ascii="Consolas" w:hAnsi="Consolas" w:cs="Consolas"/>
+                <w:color w:val="000000"/>
+                <w:sz w:val="16"/>
+                <w:szCs w:val="16"/>
+                <w:lang w:val="en-US"/>
+              </w:rPr>
+              <w:t xml:space="preserve"> </w:t>
+            </w:r>
+            <w:proofErr w:type="spellStart"/>
+            <w:r>
+              <w:rPr>
+                <w:rFonts w:ascii="Consolas" w:hAnsi="Consolas" w:cs="Consolas"/>
+                <w:color w:val="000000"/>
+                <w:sz w:val="16"/>
+                <w:szCs w:val="16"/>
+                <w:lang w:val="en-US"/>
+              </w:rPr>
+              <w:t>userId</w:t>
+            </w:r>
+            <w:proofErr w:type="spellEnd"/>
+            <w:r>
+              <w:rPr>
+                <w:rFonts w:ascii="Consolas" w:hAnsi="Consolas" w:cs="Consolas"/>
+                <w:color w:val="000000"/>
+                <w:sz w:val="16"/>
+                <w:szCs w:val="16"/>
+                <w:lang w:val="en-US"/>
+              </w:rPr>
+              <w:t>);</w:t>
+            </w:r>
+          </w:p>
+          <w:p>
+            <w:pPr>
+              <w:autoSpaceDE w:val="0"/>
+              <w:autoSpaceDN w:val="0"/>
+              <w:adjustRightInd w:val="0"/>
+              <w:rPr>
+                <w:rFonts w:ascii="Consolas" w:hAnsi="Consolas" w:cs="Consolas"/>
+                <w:color w:val="000000"/>
+                <w:sz w:val="16"/>
+                <w:szCs w:val="16"/>
+                <w:lang w:val="en-US"/>
+              </w:rPr>
+            </w:pPr>
+            <w:r>
+              <w:rPr>
+                <w:rFonts w:ascii="Consolas" w:hAnsi="Consolas" w:cs="Consolas"/>
+                <w:color w:val="000000"/>
+                <w:sz w:val="16"/>
+                <w:szCs w:val="16"/>
+                <w:lang w:val="en-US"/>
+              </w:rPr>
+              <w:t xml:space="preserve">        </w:t>
+            </w:r>
+            <w:r>
+              <w:rPr>
+                <w:rFonts w:ascii="Consolas" w:hAnsi="Consolas" w:cs="Consolas"/>
+                <w:color w:val="0000FF"/>
+                <w:sz w:val="16"/>
+                <w:szCs w:val="16"/>
+                <w:lang w:val="en-US"/>
+              </w:rPr>
+              <w:t>void</w:t>
+            </w:r>
+            <w:r>
+              <w:rPr>
+                <w:rFonts w:ascii="Consolas" w:hAnsi="Consolas" w:cs="Consolas"/>
+                <w:color w:val="000000"/>
+                <w:sz w:val="16"/>
+                <w:szCs w:val="16"/>
+                <w:lang w:val="en-US"/>
+              </w:rPr>
+              <w:t xml:space="preserve"> </w:t>
+            </w:r>
+            <w:proofErr w:type="gramStart"/>
+            <w:r>
+              <w:rPr>
+                <w:rFonts w:ascii="Consolas" w:hAnsi="Consolas" w:cs="Consolas"/>
+                <w:color w:val="000000"/>
+                <w:sz w:val="16"/>
+                <w:szCs w:val="16"/>
+                <w:lang w:val="en-US"/>
+              </w:rPr>
+              <w:t>Add(</w:t>
+            </w:r>
+            <w:proofErr w:type="gramEnd"/>
+            <w:r>
+              <w:rPr>
+                <w:rFonts w:ascii="Consolas" w:hAnsi="Consolas" w:cs="Consolas"/>
+                <w:color w:val="000000"/>
+                <w:sz w:val="16"/>
+                <w:szCs w:val="16"/>
+                <w:lang w:val="en-US"/>
+              </w:rPr>
+              <w:t>Task task);</w:t>
+            </w:r>
+          </w:p>
+          <w:p>
+            <w:pPr>
+              <w:autoSpaceDE w:val="0"/>
+              <w:autoSpaceDN w:val="0"/>
+              <w:adjustRightInd w:val="0"/>
+              <w:rPr>
+                <w:rFonts w:ascii="Consolas" w:hAnsi="Consolas" w:cs="Consolas"/>
+                <w:color w:val="000000"/>
+                <w:sz w:val="16"/>
+                <w:szCs w:val="16"/>
+                <w:lang w:val="en-US"/>
+              </w:rPr>
+            </w:pPr>
+            <w:r>
+              <w:rPr>
+                <w:rFonts w:ascii="Consolas" w:hAnsi="Consolas" w:cs="Consolas"/>
+                <w:color w:val="000000"/>
+                <w:sz w:val="16"/>
+                <w:szCs w:val="16"/>
+                <w:lang w:val="en-US"/>
+              </w:rPr>
+              <w:t xml:space="preserve">        </w:t>
+            </w:r>
+            <w:r>
+              <w:rPr>
+                <w:rFonts w:ascii="Consolas" w:hAnsi="Consolas" w:cs="Consolas"/>
+                <w:color w:val="0000FF"/>
+                <w:sz w:val="16"/>
+                <w:szCs w:val="16"/>
+                <w:lang w:val="en-US"/>
+              </w:rPr>
+              <w:t>void</w:t>
+            </w:r>
+            <w:r>
+              <w:rPr>
+                <w:rFonts w:ascii="Consolas" w:hAnsi="Consolas" w:cs="Consolas"/>
+                <w:color w:val="000000"/>
+                <w:sz w:val="16"/>
+                <w:szCs w:val="16"/>
+                <w:lang w:val="en-US"/>
+              </w:rPr>
+              <w:t xml:space="preserve"> </w:t>
+            </w:r>
+            <w:proofErr w:type="gramStart"/>
+            <w:r>
+              <w:rPr>
+                <w:rFonts w:ascii="Consolas" w:hAnsi="Consolas" w:cs="Consolas"/>
+                <w:color w:val="000000"/>
+                <w:sz w:val="16"/>
+                <w:szCs w:val="16"/>
+                <w:lang w:val="en-US"/>
+              </w:rPr>
+              <w:t>Update(</w:t>
+            </w:r>
+            <w:proofErr w:type="gramEnd"/>
+            <w:r>
+              <w:rPr>
+                <w:rFonts w:ascii="Consolas" w:hAnsi="Consolas" w:cs="Consolas"/>
+                <w:color w:val="000000"/>
+                <w:sz w:val="16"/>
+                <w:szCs w:val="16"/>
+                <w:lang w:val="en-US"/>
+              </w:rPr>
+              <w:t>Task task);</w:t>
+            </w:r>
+          </w:p>
+          <w:p>
+            <w:pPr>
+              <w:autoSpaceDE w:val="0"/>
+              <w:autoSpaceDN w:val="0"/>
+              <w:adjustRightInd w:val="0"/>
+              <w:rPr>
+                <w:rFonts w:ascii="Consolas" w:hAnsi="Consolas" w:cs="Consolas"/>
+                <w:color w:val="000000"/>
+                <w:sz w:val="16"/>
+                <w:szCs w:val="16"/>
+                <w:lang w:val="en-US"/>
+              </w:rPr>
+            </w:pPr>
+            <w:r>
+              <w:rPr>
+                <w:rFonts w:ascii="Consolas" w:hAnsi="Consolas" w:cs="Consolas"/>
+                <w:color w:val="000000"/>
+                <w:sz w:val="16"/>
+                <w:szCs w:val="16"/>
+                <w:lang w:val="en-US"/>
+              </w:rPr>
+              <w:t xml:space="preserve">        </w:t>
+            </w:r>
+            <w:r>
+              <w:rPr>
+                <w:rFonts w:ascii="Consolas" w:hAnsi="Consolas" w:cs="Consolas"/>
+                <w:color w:val="0000FF"/>
+                <w:sz w:val="16"/>
+                <w:szCs w:val="16"/>
+                <w:lang w:val="en-US"/>
+              </w:rPr>
+              <w:t>void</w:t>
+            </w:r>
+            <w:r>
+              <w:rPr>
+                <w:rFonts w:ascii="Consolas" w:hAnsi="Consolas" w:cs="Consolas"/>
+                <w:color w:val="000000"/>
+                <w:sz w:val="16"/>
+                <w:szCs w:val="16"/>
+                <w:lang w:val="en-US"/>
+              </w:rPr>
+              <w:t xml:space="preserve"> </w:t>
+            </w:r>
+            <w:proofErr w:type="gramStart"/>
+            <w:r>
+              <w:rPr>
+                <w:rFonts w:ascii="Consolas" w:hAnsi="Consolas" w:cs="Consolas"/>
+                <w:color w:val="000000"/>
+                <w:sz w:val="16"/>
+                <w:szCs w:val="16"/>
+                <w:lang w:val="en-US"/>
+              </w:rPr>
+              <w:t>Finish(</w:t>
+            </w:r>
+            <w:proofErr w:type="gramEnd"/>
+            <w:r>
+              <w:rPr>
+                <w:rFonts w:ascii="Consolas" w:hAnsi="Consolas" w:cs="Consolas"/>
+                <w:color w:val="0000FF"/>
+                <w:sz w:val="16"/>
+                <w:szCs w:val="16"/>
+                <w:lang w:val="en-US"/>
+              </w:rPr>
+              <w:t>int</w:t>
+            </w:r>
+            <w:r>
+              <w:rPr>
+                <w:rFonts w:ascii="Consolas" w:hAnsi="Consolas" w:cs="Consolas"/>
+                <w:color w:val="000000"/>
+                <w:sz w:val="16"/>
+                <w:szCs w:val="16"/>
+                <w:lang w:val="en-US"/>
+              </w:rPr>
+              <w:t xml:space="preserve"> id, </w:t>
+            </w:r>
+            <w:r>
+              <w:rPr>
+                <w:rFonts w:ascii="Consolas" w:hAnsi="Consolas" w:cs="Consolas"/>
+                <w:color w:val="0000FF"/>
+                <w:sz w:val="16"/>
+                <w:szCs w:val="16"/>
+                <w:lang w:val="en-US"/>
+              </w:rPr>
+              <w:t>string</w:t>
+            </w:r>
+            <w:r>
+              <w:rPr>
+                <w:rFonts w:ascii="Consolas" w:hAnsi="Consolas" w:cs="Consolas"/>
+                <w:color w:val="000000"/>
+                <w:sz w:val="16"/>
+                <w:szCs w:val="16"/>
+                <w:lang w:val="en-US"/>
+              </w:rPr>
+              <w:t xml:space="preserve"> </w:t>
+            </w:r>
+            <w:proofErr w:type="spellStart"/>
+            <w:r>
+              <w:rPr>
+                <w:rFonts w:ascii="Consolas" w:hAnsi="Consolas" w:cs="Consolas"/>
+                <w:color w:val="000000"/>
+                <w:sz w:val="16"/>
+                <w:szCs w:val="16"/>
+                <w:lang w:val="en-US"/>
+              </w:rPr>
+              <w:t>userId</w:t>
+            </w:r>
+            <w:proofErr w:type="spellEnd"/>
+            <w:r>
+              <w:rPr>
+                <w:rFonts w:ascii="Consolas" w:hAnsi="Consolas" w:cs="Consolas"/>
+                <w:color w:val="000000"/>
+                <w:sz w:val="16"/>
+                <w:szCs w:val="16"/>
+                <w:lang w:val="en-US"/>
+              </w:rPr>
+              <w:t>);</w:t>
+            </w:r>
+          </w:p>
+          <w:p>
+            <w:pPr>
+              <w:autoSpaceDE w:val="0"/>
+              <w:autoSpaceDN w:val="0"/>
+              <w:adjustRightInd w:val="0"/>
+              <w:rPr>
+                <w:rFonts w:ascii="Consolas" w:hAnsi="Consolas" w:cs="Consolas"/>
+                <w:color w:val="000000"/>
+                <w:sz w:val="16"/>
+                <w:szCs w:val="16"/>
+                <w:lang w:val="en-US"/>
+              </w:rPr>
+            </w:pPr>
+            <w:r>
+              <w:rPr>
+                <w:rFonts w:ascii="Consolas" w:hAnsi="Consolas" w:cs="Consolas"/>
+                <w:color w:val="000000"/>
+                <w:sz w:val="16"/>
+                <w:szCs w:val="16"/>
+                <w:lang w:val="en-US"/>
+              </w:rPr>
+              <w:t xml:space="preserve">        </w:t>
+            </w:r>
+            <w:r>
+              <w:rPr>
+                <w:rFonts w:ascii="Consolas" w:hAnsi="Consolas" w:cs="Consolas"/>
+                <w:color w:val="0000FF"/>
+                <w:sz w:val="16"/>
+                <w:szCs w:val="16"/>
+                <w:lang w:val="en-US"/>
+              </w:rPr>
+              <w:t>void</w:t>
+            </w:r>
+            <w:r>
+              <w:rPr>
+                <w:rFonts w:ascii="Consolas" w:hAnsi="Consolas" w:cs="Consolas"/>
+                <w:color w:val="000000"/>
+                <w:sz w:val="16"/>
+                <w:szCs w:val="16"/>
+                <w:lang w:val="en-US"/>
+              </w:rPr>
+              <w:t xml:space="preserve"> </w:t>
+            </w:r>
+            <w:proofErr w:type="gramStart"/>
+            <w:r>
+              <w:rPr>
+                <w:rFonts w:ascii="Consolas" w:hAnsi="Consolas" w:cs="Consolas"/>
+                <w:color w:val="000000"/>
+                <w:sz w:val="16"/>
+                <w:szCs w:val="16"/>
+                <w:lang w:val="en-US"/>
+              </w:rPr>
+              <w:t>Delete(</w:t>
+            </w:r>
+            <w:proofErr w:type="gramEnd"/>
+            <w:r>
+              <w:rPr>
+                <w:rFonts w:ascii="Consolas" w:hAnsi="Consolas" w:cs="Consolas"/>
+                <w:color w:val="0000FF"/>
+                <w:sz w:val="16"/>
+                <w:szCs w:val="16"/>
+                <w:lang w:val="en-US"/>
+              </w:rPr>
+              <w:t>int</w:t>
+            </w:r>
+            <w:r>
+              <w:rPr>
+                <w:rFonts w:ascii="Consolas" w:hAnsi="Consolas" w:cs="Consolas"/>
+                <w:color w:val="000000"/>
+                <w:sz w:val="16"/>
+                <w:szCs w:val="16"/>
+                <w:lang w:val="en-US"/>
+              </w:rPr>
+              <w:t xml:space="preserve"> id, </w:t>
+            </w:r>
+            <w:r>
+              <w:rPr>
+                <w:rFonts w:ascii="Consolas" w:hAnsi="Consolas" w:cs="Consolas"/>
+                <w:color w:val="0000FF"/>
+                <w:sz w:val="16"/>
+                <w:szCs w:val="16"/>
+                <w:lang w:val="en-US"/>
+              </w:rPr>
+              <w:t>string</w:t>
+            </w:r>
+            <w:r>
+              <w:rPr>
+                <w:rFonts w:ascii="Consolas" w:hAnsi="Consolas" w:cs="Consolas"/>
+                <w:color w:val="000000"/>
+                <w:sz w:val="16"/>
+                <w:szCs w:val="16"/>
+                <w:lang w:val="en-US"/>
+              </w:rPr>
+              <w:t xml:space="preserve"> </w:t>
+            </w:r>
+            <w:proofErr w:type="spellStart"/>
+            <w:r>
+              <w:rPr>
+                <w:rFonts w:ascii="Consolas" w:hAnsi="Consolas" w:cs="Consolas"/>
+                <w:color w:val="000000"/>
+                <w:sz w:val="16"/>
+                <w:szCs w:val="16"/>
+                <w:lang w:val="en-US"/>
+              </w:rPr>
+              <w:t>userId</w:t>
+            </w:r>
+            <w:proofErr w:type="spellEnd"/>
+            <w:r>
+              <w:rPr>
+                <w:rFonts w:ascii="Consolas" w:hAnsi="Consolas" w:cs="Consolas"/>
+                <w:color w:val="000000"/>
+                <w:sz w:val="16"/>
+                <w:szCs w:val="16"/>
+                <w:lang w:val="en-US"/>
+              </w:rPr>
+              <w:t>);</w:t>
+            </w:r>
+          </w:p>
+          <w:p>
+            <w:pPr>
+              <w:autoSpaceDE w:val="0"/>
+              <w:autoSpaceDN w:val="0"/>
+              <w:adjustRightInd w:val="0"/>
+              <w:rPr>
+                <w:rFonts w:ascii="Consolas" w:hAnsi="Consolas" w:cs="Consolas"/>
+                <w:color w:val="000000"/>
+                <w:sz w:val="16"/>
+                <w:szCs w:val="16"/>
+                <w:lang w:val="en-US"/>
+              </w:rPr>
+            </w:pPr>
+          </w:p>
+          <w:p>
+            <w:pPr>
+              <w:autoSpaceDE w:val="0"/>
+              <w:autoSpaceDN w:val="0"/>
+              <w:adjustRightInd w:val="0"/>
+              <w:rPr>
+                <w:rFonts w:ascii="Consolas" w:hAnsi="Consolas" w:cs="Consolas"/>
+                <w:color w:val="000000"/>
+                <w:sz w:val="16"/>
+                <w:szCs w:val="16"/>
+                <w:lang w:val="en-US"/>
+              </w:rPr>
+            </w:pPr>
+            <w:r>
+              <w:rPr>
+                <w:rFonts w:ascii="Consolas" w:hAnsi="Consolas" w:cs="Consolas"/>
+                <w:color w:val="000000"/>
+                <w:sz w:val="16"/>
+                <w:szCs w:val="16"/>
+                <w:lang w:val="en-US"/>
+              </w:rPr>
+              <w:t xml:space="preserve">    }</w:t>
+            </w:r>
+          </w:p>
+          <w:p>
+            <w:pPr>
+              <w:rPr>
+                <w:sz w:val="16"/>
+                <w:szCs w:val="16"/>
+                <w:lang w:val="pl-PL"/>
+              </w:rPr>
+            </w:pPr>
+            <w:r>
+              <w:rPr>
+                <w:rFonts w:ascii="Consolas" w:hAnsi="Consolas" w:cs="Consolas"/>
+                <w:color w:val="000000"/>
+                <w:sz w:val="16"/>
+                <w:szCs w:val="16"/>
+                <w:lang w:val="en-US"/>
+              </w:rPr>
+              <w:t>}</w:t>
+            </w:r>
+          </w:p>
+        </w:tc>
+      </w:tr>
+    </w:tbl>
+    <w:p>
+      <w:pPr>
+        <w:rPr>
+          <w:lang w:val="pl-PL"/>
+        </w:rPr>
+      </w:pPr>
+    </w:p>
+    <w:tbl>
+      <w:tblPr>
+        <w:tblStyle w:val="Tabela-Siatka"/>
+        <w:tblW w:w="0" w:type="auto"/>
+        <w:shd w:val="clear" w:color="auto" w:fill="F2F2F2" w:themeFill="background1" w:themeFillShade="F2"/>
+        <w:tblLook w:val="04A0" w:firstRow="1" w:lastRow="0" w:firstColumn="1" w:lastColumn="0" w:noHBand="0" w:noVBand="1"/>
+      </w:tblPr>
+      <w:tblGrid>
+        <w:gridCol w:w="9062"/>
+      </w:tblGrid>
+      <w:tr>
+        <w:tc>
+          <w:tcPr>
+            <w:tcW w:w="9062" w:type="dxa"/>
+            <w:shd w:val="clear" w:color="auto" w:fill="F2F2F2" w:themeFill="background1" w:themeFillShade="F2"/>
+          </w:tcPr>
+          <w:p>
+            <w:pPr>
+              <w:autoSpaceDE w:val="0"/>
+              <w:autoSpaceDN w:val="0"/>
+              <w:adjustRightInd w:val="0"/>
+              <w:rPr>
+                <w:rFonts w:ascii="Consolas" w:hAnsi="Consolas" w:cs="Consolas"/>
+                <w:color w:val="000000"/>
+                <w:sz w:val="16"/>
+                <w:szCs w:val="16"/>
+                <w:lang w:val="en-US"/>
+              </w:rPr>
+            </w:pPr>
+            <w:r>
+              <w:rPr>
+                <w:rFonts w:ascii="Consolas" w:hAnsi="Consolas" w:cs="Consolas"/>
+                <w:color w:val="0000FF"/>
+                <w:sz w:val="16"/>
+                <w:szCs w:val="16"/>
+                <w:lang w:val="en-US"/>
+              </w:rPr>
+              <w:t>namespace</w:t>
+            </w:r>
+            <w:r>
+              <w:rPr>
+                <w:rFonts w:ascii="Consolas" w:hAnsi="Consolas" w:cs="Consolas"/>
+                <w:color w:val="000000"/>
+                <w:sz w:val="16"/>
+                <w:szCs w:val="16"/>
+                <w:lang w:val="en-US"/>
+              </w:rPr>
+              <w:t xml:space="preserve"> </w:t>
+            </w:r>
+            <w:proofErr w:type="spellStart"/>
+            <w:proofErr w:type="gramStart"/>
+            <w:r>
+              <w:rPr>
+                <w:rFonts w:ascii="Consolas" w:hAnsi="Consolas" w:cs="Consolas"/>
+                <w:color w:val="000000"/>
+                <w:sz w:val="16"/>
+                <w:szCs w:val="16"/>
+                <w:lang w:val="en-US"/>
+              </w:rPr>
+              <w:t>MyTasks.Core.Services</w:t>
+            </w:r>
+            <w:proofErr w:type="spellEnd"/>
+            <w:proofErr w:type="gramEnd"/>
+          </w:p>
+          <w:p>
+            <w:pPr>
+              <w:autoSpaceDE w:val="0"/>
+              <w:autoSpaceDN w:val="0"/>
+              <w:adjustRightInd w:val="0"/>
+              <w:rPr>
+                <w:rFonts w:ascii="Consolas" w:hAnsi="Consolas" w:cs="Consolas"/>
+                <w:color w:val="000000"/>
+                <w:sz w:val="16"/>
+                <w:szCs w:val="16"/>
+                <w:lang w:val="en-US"/>
+              </w:rPr>
+            </w:pPr>
+            <w:r>
+              <w:rPr>
+                <w:rFonts w:ascii="Consolas" w:hAnsi="Consolas" w:cs="Consolas"/>
+                <w:color w:val="000000"/>
+                <w:sz w:val="16"/>
+                <w:szCs w:val="16"/>
+                <w:lang w:val="en-US"/>
+              </w:rPr>
+              <w:t>{</w:t>
+            </w:r>
+          </w:p>
+          <w:p>
+            <w:pPr>
+              <w:autoSpaceDE w:val="0"/>
+              <w:autoSpaceDN w:val="0"/>
+              <w:adjustRightInd w:val="0"/>
+              <w:rPr>
+                <w:rFonts w:ascii="Consolas" w:hAnsi="Consolas" w:cs="Consolas"/>
+                <w:color w:val="000000"/>
+                <w:sz w:val="16"/>
+                <w:szCs w:val="16"/>
+                <w:lang w:val="en-US"/>
+              </w:rPr>
+            </w:pPr>
+            <w:r>
+              <w:rPr>
+                <w:rFonts w:ascii="Consolas" w:hAnsi="Consolas" w:cs="Consolas"/>
+                <w:color w:val="000000"/>
+                <w:sz w:val="16"/>
+                <w:szCs w:val="16"/>
+                <w:lang w:val="en-US"/>
+              </w:rPr>
+              <w:t xml:space="preserve">    </w:t>
+            </w:r>
+            <w:r>
+              <w:rPr>
+                <w:rFonts w:ascii="Consolas" w:hAnsi="Consolas" w:cs="Consolas"/>
+                <w:color w:val="0000FF"/>
+                <w:sz w:val="16"/>
+                <w:szCs w:val="16"/>
+                <w:lang w:val="en-US"/>
+              </w:rPr>
+              <w:t>public</w:t>
+            </w:r>
+            <w:r>
+              <w:rPr>
+                <w:rFonts w:ascii="Consolas" w:hAnsi="Consolas" w:cs="Consolas"/>
+                <w:color w:val="000000"/>
+                <w:sz w:val="16"/>
+                <w:szCs w:val="16"/>
+                <w:lang w:val="en-US"/>
+              </w:rPr>
+              <w:t xml:space="preserve"> </w:t>
+            </w:r>
+            <w:r>
+              <w:rPr>
+                <w:rFonts w:ascii="Consolas" w:hAnsi="Consolas" w:cs="Consolas"/>
+                <w:color w:val="0000FF"/>
+                <w:sz w:val="16"/>
+                <w:szCs w:val="16"/>
+                <w:lang w:val="en-US"/>
+              </w:rPr>
+              <w:t>interface</w:t>
+            </w:r>
+            <w:r>
+              <w:rPr>
+                <w:rFonts w:ascii="Consolas" w:hAnsi="Consolas" w:cs="Consolas"/>
+                <w:color w:val="000000"/>
+                <w:sz w:val="16"/>
+                <w:szCs w:val="16"/>
+                <w:lang w:val="en-US"/>
+              </w:rPr>
+              <w:t xml:space="preserve"> </w:t>
+            </w:r>
+            <w:proofErr w:type="spellStart"/>
+            <w:r>
+              <w:rPr>
+                <w:rFonts w:ascii="Consolas" w:hAnsi="Consolas" w:cs="Consolas"/>
+                <w:color w:val="2B91AF"/>
+                <w:sz w:val="16"/>
+                <w:szCs w:val="16"/>
+                <w:lang w:val="en-US"/>
+              </w:rPr>
+              <w:t>ICategoryService</w:t>
+            </w:r>
+            <w:proofErr w:type="spellEnd"/>
+          </w:p>
+          <w:p>
+            <w:pPr>
+              <w:autoSpaceDE w:val="0"/>
+              <w:autoSpaceDN w:val="0"/>
+              <w:adjustRightInd w:val="0"/>
+              <w:rPr>
+                <w:rFonts w:ascii="Consolas" w:hAnsi="Consolas" w:cs="Consolas"/>
+                <w:color w:val="000000"/>
+                <w:sz w:val="16"/>
+                <w:szCs w:val="16"/>
+                <w:lang w:val="en-US"/>
+              </w:rPr>
+            </w:pPr>
+            <w:r>
+              <w:rPr>
+                <w:rFonts w:ascii="Consolas" w:hAnsi="Consolas" w:cs="Consolas"/>
+                <w:color w:val="000000"/>
+                <w:sz w:val="16"/>
+                <w:szCs w:val="16"/>
+                <w:lang w:val="en-US"/>
+              </w:rPr>
+              <w:t xml:space="preserve">    {</w:t>
+            </w:r>
+          </w:p>
+          <w:p>
+            <w:pPr>
+              <w:autoSpaceDE w:val="0"/>
+              <w:autoSpaceDN w:val="0"/>
+              <w:adjustRightInd w:val="0"/>
+              <w:rPr>
+                <w:rFonts w:ascii="Consolas" w:hAnsi="Consolas" w:cs="Consolas"/>
+                <w:color w:val="000000"/>
+                <w:sz w:val="16"/>
+                <w:szCs w:val="16"/>
+                <w:lang w:val="en-US"/>
+              </w:rPr>
+            </w:pPr>
+            <w:r>
+              <w:rPr>
+                <w:rFonts w:ascii="Consolas" w:hAnsi="Consolas" w:cs="Consolas"/>
+                <w:color w:val="000000"/>
+                <w:sz w:val="16"/>
+                <w:szCs w:val="16"/>
+                <w:lang w:val="en-US"/>
+              </w:rPr>
+              <w:t xml:space="preserve">        </w:t>
+            </w:r>
+            <w:proofErr w:type="spellStart"/>
+            <w:r>
+              <w:rPr>
+                <w:rFonts w:ascii="Consolas" w:hAnsi="Consolas" w:cs="Consolas"/>
+                <w:color w:val="000000"/>
+                <w:sz w:val="16"/>
+                <w:szCs w:val="16"/>
+                <w:lang w:val="en-US"/>
+              </w:rPr>
+              <w:t>IEnumerable</w:t>
+            </w:r>
+            <w:proofErr w:type="spellEnd"/>
+            <w:r>
+              <w:rPr>
+                <w:rFonts w:ascii="Consolas" w:hAnsi="Consolas" w:cs="Consolas"/>
+                <w:color w:val="000000"/>
+                <w:sz w:val="16"/>
+                <w:szCs w:val="16"/>
+                <w:lang w:val="en-US"/>
+              </w:rPr>
+              <w:t xml:space="preserve">&lt;Category&gt; </w:t>
+            </w:r>
+            <w:proofErr w:type="spellStart"/>
+            <w:proofErr w:type="gramStart"/>
+            <w:r>
+              <w:rPr>
+                <w:rFonts w:ascii="Consolas" w:hAnsi="Consolas" w:cs="Consolas"/>
+                <w:color w:val="000000"/>
+                <w:sz w:val="16"/>
+                <w:szCs w:val="16"/>
+                <w:lang w:val="en-US"/>
+              </w:rPr>
+              <w:t>GetCategories</w:t>
+            </w:r>
+            <w:proofErr w:type="spellEnd"/>
+            <w:r>
+              <w:rPr>
+                <w:rFonts w:ascii="Consolas" w:hAnsi="Consolas" w:cs="Consolas"/>
+                <w:color w:val="000000"/>
+                <w:sz w:val="16"/>
+                <w:szCs w:val="16"/>
+                <w:lang w:val="en-US"/>
+              </w:rPr>
+              <w:t>(</w:t>
+            </w:r>
+            <w:proofErr w:type="gramEnd"/>
+            <w:r>
+              <w:rPr>
+                <w:rFonts w:ascii="Consolas" w:hAnsi="Consolas" w:cs="Consolas"/>
+                <w:color w:val="000000"/>
+                <w:sz w:val="16"/>
+                <w:szCs w:val="16"/>
+                <w:lang w:val="en-US"/>
+              </w:rPr>
+              <w:t>);</w:t>
+            </w:r>
+          </w:p>
+          <w:p>
+            <w:pPr>
+              <w:autoSpaceDE w:val="0"/>
+              <w:autoSpaceDN w:val="0"/>
+              <w:adjustRightInd w:val="0"/>
+              <w:rPr>
+                <w:rFonts w:ascii="Consolas" w:hAnsi="Consolas" w:cs="Consolas"/>
+                <w:color w:val="000000"/>
+                <w:sz w:val="16"/>
+                <w:szCs w:val="16"/>
+                <w:lang w:val="en-US"/>
+              </w:rPr>
+            </w:pPr>
+            <w:r>
+              <w:rPr>
+                <w:rFonts w:ascii="Consolas" w:hAnsi="Consolas" w:cs="Consolas"/>
+                <w:color w:val="000000"/>
+                <w:sz w:val="16"/>
+                <w:szCs w:val="16"/>
+                <w:lang w:val="en-US"/>
+              </w:rPr>
+              <w:t xml:space="preserve">    }</w:t>
+            </w:r>
+          </w:p>
+          <w:p>
+            <w:pPr>
+              <w:rPr>
+                <w:sz w:val="16"/>
+                <w:szCs w:val="16"/>
+                <w:lang w:val="pl-PL"/>
+              </w:rPr>
+            </w:pPr>
+            <w:r>
+              <w:rPr>
+                <w:rFonts w:ascii="Consolas" w:hAnsi="Consolas" w:cs="Consolas"/>
+                <w:color w:val="000000"/>
+                <w:sz w:val="16"/>
+                <w:szCs w:val="16"/>
+                <w:lang w:val="en-US"/>
+              </w:rPr>
+              <w:t>}</w:t>
+            </w:r>
+          </w:p>
+        </w:tc>
+      </w:tr>
+    </w:tbl>
     <w:p>
       <w:pPr>
         <w:rPr>

</xml_diff>

<commit_message>
Działąjące DI Metoda Get w klasie TaskRepository przyjmuje jako parametr klasę FilterTasks
</commit_message>
<xml_diff>
--- a/Doc/ASP.NET_Core_11_dependency_injection.docx
+++ b/Doc/ASP.NET_Core_11_dependency_injection.docx
@@ -1250,7 +1250,6 @@
         <w:br/>
         <w:t xml:space="preserve">Dzięki niemu możemy uzyskać tzw. luźnie powiązania </w:t>
       </w:r>
-      <w:proofErr w:type="gramStart"/>
       <w:r>
         <w:rPr>
           <w:lang w:val="pl-PL"/>
@@ -1265,7 +1264,6 @@
         <w:t>loose</w:t>
       </w:r>
       <w:proofErr w:type="spellEnd"/>
-      <w:proofErr w:type="gramEnd"/>
       <w:r>
         <w:rPr>
           <w:lang w:val="pl-PL"/>
@@ -1299,19 +1297,11 @@
           <w:lang w:val="pl-PL"/>
         </w:rPr>
       </w:pPr>
-      <w:proofErr w:type="gramStart"/>
       <w:r>
         <w:rPr>
           <w:lang w:val="pl-PL"/>
         </w:rPr>
-        <w:t>Chcemy</w:t>
-      </w:r>
-      <w:proofErr w:type="gramEnd"/>
-      <w:r>
-        <w:rPr>
-          <w:lang w:val="pl-PL"/>
-        </w:rPr>
-        <w:t xml:space="preserve"> aby nasze aplikacje były bardziej </w:t>
+        <w:t xml:space="preserve">Chcemy aby nasze aplikacje były bardziej </w:t>
       </w:r>
       <w:r>
         <w:rPr>
@@ -1342,21 +1332,7 @@
         <w:rPr>
           <w:lang w:val="pl-PL"/>
         </w:rPr>
-        <w:t xml:space="preserve">Aby to zrobić musimy opierać nasze rozwiązania nie na konkretnych </w:t>
-      </w:r>
-      <w:proofErr w:type="gramStart"/>
-      <w:r>
-        <w:rPr>
-          <w:lang w:val="pl-PL"/>
-        </w:rPr>
-        <w:t>implementacjach</w:t>
-      </w:r>
-      <w:proofErr w:type="gramEnd"/>
-      <w:r>
-        <w:rPr>
-          <w:lang w:val="pl-PL"/>
-        </w:rPr>
-        <w:t xml:space="preserve"> ale na interfejsach, co sprawia, że mamy w kodzie małe zależności.</w:t>
+        <w:t>Aby to zrobić musimy opierać nasze rozwiązania nie na konkretnych implementacjach ale na interfejsach, co sprawia, że mamy w kodzie małe zależności.</w:t>
       </w:r>
     </w:p>
     <w:p>
@@ -1382,21 +1358,7 @@
         <w:rPr>
           <w:lang w:val="pl-PL"/>
         </w:rPr>
-        <w:t xml:space="preserve">Pierwszym krokiem do wprowadzenia DI jest stworzenia abstrakcji do klas np. w postaci interfejsów, a następnie operowanie w aplikacji nie na konkretnych </w:t>
-      </w:r>
-      <w:proofErr w:type="gramStart"/>
-      <w:r>
-        <w:rPr>
-          <w:lang w:val="pl-PL"/>
-        </w:rPr>
-        <w:t>implementacjach</w:t>
-      </w:r>
-      <w:proofErr w:type="gramEnd"/>
-      <w:r>
-        <w:rPr>
-          <w:lang w:val="pl-PL"/>
-        </w:rPr>
-        <w:t xml:space="preserve"> ale na interfejsach.</w:t>
+        <w:t>Pierwszym krokiem do wprowadzenia DI jest stworzenia abstrakcji do klas np. w postaci interfejsów, a następnie operowanie w aplikacji nie na konkretnych implementacjach ale na interfejsach.</w:t>
       </w:r>
       <w:r>
         <w:rPr>
@@ -1649,7 +1611,6 @@
               <w:t xml:space="preserve"> </w:t>
             </w:r>
             <w:proofErr w:type="spellStart"/>
-            <w:proofErr w:type="gramStart"/>
             <w:r>
               <w:rPr>
                 <w:rFonts w:ascii="Consolas" w:hAnsi="Consolas" w:cs="Consolas"/>
@@ -1661,7 +1622,6 @@
               <w:t>MyTasks.Core.Repositories</w:t>
             </w:r>
             <w:proofErr w:type="spellEnd"/>
-            <w:proofErr w:type="gramEnd"/>
           </w:p>
           <w:p>
             <w:pPr>
@@ -1835,7 +1795,6 @@
               <w:t xml:space="preserve">&lt;Category&gt; </w:t>
             </w:r>
             <w:proofErr w:type="spellStart"/>
-            <w:proofErr w:type="gramStart"/>
             <w:r>
               <w:rPr>
                 <w:rFonts w:ascii="Consolas" w:hAnsi="Consolas" w:cs="Consolas"/>
@@ -1855,18 +1814,7 @@
                 <w:szCs w:val="16"/>
                 <w:lang w:val="en-US"/>
               </w:rPr>
-              <w:t>(</w:t>
-            </w:r>
-            <w:proofErr w:type="gramEnd"/>
-            <w:r>
-              <w:rPr>
-                <w:rFonts w:ascii="Consolas" w:hAnsi="Consolas" w:cs="Consolas"/>
-                <w:color w:val="000000"/>
-                <w:sz w:val="16"/>
-                <w:szCs w:val="16"/>
-                <w:lang w:val="en-US"/>
-              </w:rPr>
-              <w:t>);</w:t>
+              <w:t>();</w:t>
             </w:r>
           </w:p>
           <w:p>
@@ -1972,7 +1920,6 @@
               <w:t xml:space="preserve"> </w:t>
             </w:r>
             <w:proofErr w:type="spellStart"/>
-            <w:proofErr w:type="gramStart"/>
             <w:r>
               <w:rPr>
                 <w:rFonts w:ascii="Consolas" w:hAnsi="Consolas" w:cs="Consolas"/>
@@ -1984,7 +1931,6 @@
               <w:t>MyTasks.Core.Repositories</w:t>
             </w:r>
             <w:proofErr w:type="spellEnd"/>
-            <w:proofErr w:type="gramEnd"/>
           </w:p>
           <w:p>
             <w:pPr>
@@ -2169,20 +2115,8 @@
                 <w:szCs w:val="16"/>
                 <w:lang w:val="en-US"/>
               </w:rPr>
-              <w:t xml:space="preserve">&lt;Task&gt; </w:t>
-            </w:r>
-            <w:proofErr w:type="gramStart"/>
-            <w:r>
-              <w:rPr>
-                <w:rFonts w:ascii="Consolas" w:hAnsi="Consolas" w:cs="Consolas"/>
-                <w:color w:val="000000"/>
-                <w:sz w:val="16"/>
-                <w:szCs w:val="16"/>
-                <w:lang w:val="en-US"/>
-              </w:rPr>
-              <w:t>Get(</w:t>
-            </w:r>
-            <w:proofErr w:type="gramEnd"/>
+              <w:t>&lt;Task&gt; Get(</w:t>
+            </w:r>
             <w:r>
               <w:rPr>
                 <w:rFonts w:ascii="Consolas" w:hAnsi="Consolas" w:cs="Consolas"/>
@@ -2431,7 +2365,6 @@
               </w:rPr>
               <w:t>null</w:t>
             </w:r>
-            <w:proofErr w:type="gramStart"/>
             <w:r>
               <w:rPr>
                 <w:rFonts w:ascii="Consolas" w:hAnsi="Consolas" w:cs="Consolas"/>
@@ -2442,57 +2375,44 @@
               </w:rPr>
               <w:t>);</w:t>
             </w:r>
-            <w:proofErr w:type="gramEnd"/>
-          </w:p>
-          <w:p>
-            <w:pPr>
-              <w:autoSpaceDE w:val="0"/>
-              <w:autoSpaceDN w:val="0"/>
-              <w:adjustRightInd w:val="0"/>
-              <w:rPr>
-                <w:rFonts w:ascii="Consolas" w:hAnsi="Consolas" w:cs="Consolas"/>
-                <w:color w:val="000000"/>
-                <w:sz w:val="16"/>
-                <w:szCs w:val="16"/>
-                <w:lang w:val="en-US"/>
-              </w:rPr>
-            </w:pPr>
-          </w:p>
-          <w:p>
-            <w:pPr>
-              <w:autoSpaceDE w:val="0"/>
-              <w:autoSpaceDN w:val="0"/>
-              <w:adjustRightInd w:val="0"/>
-              <w:rPr>
-                <w:rFonts w:ascii="Consolas" w:hAnsi="Consolas" w:cs="Consolas"/>
-                <w:color w:val="000000"/>
-                <w:sz w:val="16"/>
-                <w:szCs w:val="16"/>
-                <w:lang w:val="en-US"/>
-              </w:rPr>
-            </w:pPr>
-            <w:r>
-              <w:rPr>
-                <w:rFonts w:ascii="Consolas" w:hAnsi="Consolas" w:cs="Consolas"/>
-                <w:color w:val="000000"/>
-                <w:sz w:val="16"/>
-                <w:szCs w:val="16"/>
-                <w:lang w:val="en-US"/>
-              </w:rPr>
-              <w:t xml:space="preserve">        Task </w:t>
-            </w:r>
-            <w:proofErr w:type="gramStart"/>
-            <w:r>
-              <w:rPr>
-                <w:rFonts w:ascii="Consolas" w:hAnsi="Consolas" w:cs="Consolas"/>
-                <w:color w:val="000000"/>
-                <w:sz w:val="16"/>
-                <w:szCs w:val="16"/>
-                <w:lang w:val="en-US"/>
-              </w:rPr>
-              <w:t>Get(</w:t>
-            </w:r>
-            <w:proofErr w:type="gramEnd"/>
+          </w:p>
+          <w:p>
+            <w:pPr>
+              <w:autoSpaceDE w:val="0"/>
+              <w:autoSpaceDN w:val="0"/>
+              <w:adjustRightInd w:val="0"/>
+              <w:rPr>
+                <w:rFonts w:ascii="Consolas" w:hAnsi="Consolas" w:cs="Consolas"/>
+                <w:color w:val="000000"/>
+                <w:sz w:val="16"/>
+                <w:szCs w:val="16"/>
+                <w:lang w:val="en-US"/>
+              </w:rPr>
+            </w:pPr>
+          </w:p>
+          <w:p>
+            <w:pPr>
+              <w:autoSpaceDE w:val="0"/>
+              <w:autoSpaceDN w:val="0"/>
+              <w:adjustRightInd w:val="0"/>
+              <w:rPr>
+                <w:rFonts w:ascii="Consolas" w:hAnsi="Consolas" w:cs="Consolas"/>
+                <w:color w:val="000000"/>
+                <w:sz w:val="16"/>
+                <w:szCs w:val="16"/>
+                <w:lang w:val="en-US"/>
+              </w:rPr>
+            </w:pPr>
+            <w:r>
+              <w:rPr>
+                <w:rFonts w:ascii="Consolas" w:hAnsi="Consolas" w:cs="Consolas"/>
+                <w:color w:val="000000"/>
+                <w:sz w:val="16"/>
+                <w:szCs w:val="16"/>
+                <w:lang w:val="en-US"/>
+              </w:rPr>
+              <w:t xml:space="preserve">        Task Get(</w:t>
+            </w:r>
             <w:r>
               <w:rPr>
                 <w:rFonts w:ascii="Consolas" w:hAnsi="Consolas" w:cs="Consolas"/>
@@ -2597,29 +2517,157 @@
                 <w:szCs w:val="16"/>
                 <w:lang w:val="en-US"/>
               </w:rPr>
+              <w:t xml:space="preserve"> Add(Task task);</w:t>
+            </w:r>
+          </w:p>
+          <w:p>
+            <w:pPr>
+              <w:autoSpaceDE w:val="0"/>
+              <w:autoSpaceDN w:val="0"/>
+              <w:adjustRightInd w:val="0"/>
+              <w:rPr>
+                <w:rFonts w:ascii="Consolas" w:hAnsi="Consolas" w:cs="Consolas"/>
+                <w:color w:val="000000"/>
+                <w:sz w:val="16"/>
+                <w:szCs w:val="16"/>
+                <w:lang w:val="en-US"/>
+              </w:rPr>
+            </w:pPr>
+            <w:r>
+              <w:rPr>
+                <w:rFonts w:ascii="Consolas" w:hAnsi="Consolas" w:cs="Consolas"/>
+                <w:color w:val="000000"/>
+                <w:sz w:val="16"/>
+                <w:szCs w:val="16"/>
+                <w:lang w:val="en-US"/>
+              </w:rPr>
+              <w:t xml:space="preserve">        </w:t>
+            </w:r>
+            <w:r>
+              <w:rPr>
+                <w:rFonts w:ascii="Consolas" w:hAnsi="Consolas" w:cs="Consolas"/>
+                <w:color w:val="0000FF"/>
+                <w:sz w:val="16"/>
+                <w:szCs w:val="16"/>
+                <w:lang w:val="en-US"/>
+              </w:rPr>
+              <w:t>void</w:t>
+            </w:r>
+            <w:r>
+              <w:rPr>
+                <w:rFonts w:ascii="Consolas" w:hAnsi="Consolas" w:cs="Consolas"/>
+                <w:color w:val="000000"/>
+                <w:sz w:val="16"/>
+                <w:szCs w:val="16"/>
+                <w:lang w:val="en-US"/>
+              </w:rPr>
+              <w:t xml:space="preserve"> Update(Task task);</w:t>
+            </w:r>
+          </w:p>
+          <w:p>
+            <w:pPr>
+              <w:autoSpaceDE w:val="0"/>
+              <w:autoSpaceDN w:val="0"/>
+              <w:adjustRightInd w:val="0"/>
+              <w:rPr>
+                <w:rFonts w:ascii="Consolas" w:hAnsi="Consolas" w:cs="Consolas"/>
+                <w:color w:val="000000"/>
+                <w:sz w:val="16"/>
+                <w:szCs w:val="16"/>
+                <w:lang w:val="en-US"/>
+              </w:rPr>
+            </w:pPr>
+            <w:r>
+              <w:rPr>
+                <w:rFonts w:ascii="Consolas" w:hAnsi="Consolas" w:cs="Consolas"/>
+                <w:color w:val="000000"/>
+                <w:sz w:val="16"/>
+                <w:szCs w:val="16"/>
+                <w:lang w:val="en-US"/>
+              </w:rPr>
+              <w:t xml:space="preserve">        </w:t>
+            </w:r>
+            <w:r>
+              <w:rPr>
+                <w:rFonts w:ascii="Consolas" w:hAnsi="Consolas" w:cs="Consolas"/>
+                <w:color w:val="0000FF"/>
+                <w:sz w:val="16"/>
+                <w:szCs w:val="16"/>
+                <w:lang w:val="en-US"/>
+              </w:rPr>
+              <w:t>void</w:t>
+            </w:r>
+            <w:r>
+              <w:rPr>
+                <w:rFonts w:ascii="Consolas" w:hAnsi="Consolas" w:cs="Consolas"/>
+                <w:color w:val="000000"/>
+                <w:sz w:val="16"/>
+                <w:szCs w:val="16"/>
+                <w:lang w:val="en-US"/>
+              </w:rPr>
+              <w:t xml:space="preserve"> Finish(</w:t>
+            </w:r>
+            <w:r>
+              <w:rPr>
+                <w:rFonts w:ascii="Consolas" w:hAnsi="Consolas" w:cs="Consolas"/>
+                <w:color w:val="0000FF"/>
+                <w:sz w:val="16"/>
+                <w:szCs w:val="16"/>
+                <w:lang w:val="en-US"/>
+              </w:rPr>
+              <w:t>int</w:t>
+            </w:r>
+            <w:r>
+              <w:rPr>
+                <w:rFonts w:ascii="Consolas" w:hAnsi="Consolas" w:cs="Consolas"/>
+                <w:color w:val="000000"/>
+                <w:sz w:val="16"/>
+                <w:szCs w:val="16"/>
+                <w:lang w:val="en-US"/>
+              </w:rPr>
+              <w:t xml:space="preserve"> id, </w:t>
+            </w:r>
+            <w:r>
+              <w:rPr>
+                <w:rFonts w:ascii="Consolas" w:hAnsi="Consolas" w:cs="Consolas"/>
+                <w:color w:val="0000FF"/>
+                <w:sz w:val="16"/>
+                <w:szCs w:val="16"/>
+                <w:lang w:val="en-US"/>
+              </w:rPr>
+              <w:t>string</w:t>
+            </w:r>
+            <w:r>
+              <w:rPr>
+                <w:rFonts w:ascii="Consolas" w:hAnsi="Consolas" w:cs="Consolas"/>
+                <w:color w:val="000000"/>
+                <w:sz w:val="16"/>
+                <w:szCs w:val="16"/>
+                <w:lang w:val="en-US"/>
+              </w:rPr>
               <w:t xml:space="preserve"> </w:t>
             </w:r>
-            <w:proofErr w:type="gramStart"/>
-            <w:r>
-              <w:rPr>
-                <w:rFonts w:ascii="Consolas" w:hAnsi="Consolas" w:cs="Consolas"/>
-                <w:color w:val="000000"/>
-                <w:sz w:val="16"/>
-                <w:szCs w:val="16"/>
-                <w:lang w:val="en-US"/>
-              </w:rPr>
-              <w:t>Add(</w:t>
-            </w:r>
-            <w:proofErr w:type="gramEnd"/>
-            <w:r>
-              <w:rPr>
-                <w:rFonts w:ascii="Consolas" w:hAnsi="Consolas" w:cs="Consolas"/>
-                <w:color w:val="000000"/>
-                <w:sz w:val="16"/>
-                <w:szCs w:val="16"/>
-                <w:lang w:val="en-US"/>
-              </w:rPr>
-              <w:t>Task task);</w:t>
+            <w:proofErr w:type="spellStart"/>
+            <w:r>
+              <w:rPr>
+                <w:rFonts w:ascii="Consolas" w:hAnsi="Consolas" w:cs="Consolas"/>
+                <w:color w:val="000000"/>
+                <w:sz w:val="16"/>
+                <w:szCs w:val="16"/>
+                <w:lang w:val="en-US"/>
+              </w:rPr>
+              <w:t>userId</w:t>
+            </w:r>
+            <w:proofErr w:type="spellEnd"/>
+            <w:r>
+              <w:rPr>
+                <w:rFonts w:ascii="Consolas" w:hAnsi="Consolas" w:cs="Consolas"/>
+                <w:color w:val="000000"/>
+                <w:sz w:val="16"/>
+                <w:szCs w:val="16"/>
+                <w:lang w:val="en-US"/>
+              </w:rPr>
+              <w:t>);</w:t>
             </w:r>
           </w:p>
           <w:p>
@@ -2663,204 +2711,8 @@
                 <w:szCs w:val="16"/>
                 <w:lang w:val="en-US"/>
               </w:rPr>
-              <w:t xml:space="preserve"> </w:t>
-            </w:r>
-            <w:proofErr w:type="gramStart"/>
-            <w:r>
-              <w:rPr>
-                <w:rFonts w:ascii="Consolas" w:hAnsi="Consolas" w:cs="Consolas"/>
-                <w:color w:val="000000"/>
-                <w:sz w:val="16"/>
-                <w:szCs w:val="16"/>
-                <w:lang w:val="en-US"/>
-              </w:rPr>
-              <w:t>Update(</w:t>
-            </w:r>
-            <w:proofErr w:type="gramEnd"/>
-            <w:r>
-              <w:rPr>
-                <w:rFonts w:ascii="Consolas" w:hAnsi="Consolas" w:cs="Consolas"/>
-                <w:color w:val="000000"/>
-                <w:sz w:val="16"/>
-                <w:szCs w:val="16"/>
-                <w:lang w:val="en-US"/>
-              </w:rPr>
-              <w:t>Task task);</w:t>
-            </w:r>
-          </w:p>
-          <w:p>
-            <w:pPr>
-              <w:autoSpaceDE w:val="0"/>
-              <w:autoSpaceDN w:val="0"/>
-              <w:adjustRightInd w:val="0"/>
-              <w:rPr>
-                <w:rFonts w:ascii="Consolas" w:hAnsi="Consolas" w:cs="Consolas"/>
-                <w:color w:val="000000"/>
-                <w:sz w:val="16"/>
-                <w:szCs w:val="16"/>
-                <w:lang w:val="en-US"/>
-              </w:rPr>
-            </w:pPr>
-            <w:r>
-              <w:rPr>
-                <w:rFonts w:ascii="Consolas" w:hAnsi="Consolas" w:cs="Consolas"/>
-                <w:color w:val="000000"/>
-                <w:sz w:val="16"/>
-                <w:szCs w:val="16"/>
-                <w:lang w:val="en-US"/>
-              </w:rPr>
-              <w:t xml:space="preserve">        </w:t>
-            </w:r>
-            <w:r>
-              <w:rPr>
-                <w:rFonts w:ascii="Consolas" w:hAnsi="Consolas" w:cs="Consolas"/>
-                <w:color w:val="0000FF"/>
-                <w:sz w:val="16"/>
-                <w:szCs w:val="16"/>
-                <w:lang w:val="en-US"/>
-              </w:rPr>
-              <w:t>void</w:t>
-            </w:r>
-            <w:r>
-              <w:rPr>
-                <w:rFonts w:ascii="Consolas" w:hAnsi="Consolas" w:cs="Consolas"/>
-                <w:color w:val="000000"/>
-                <w:sz w:val="16"/>
-                <w:szCs w:val="16"/>
-                <w:lang w:val="en-US"/>
-              </w:rPr>
-              <w:t xml:space="preserve"> </w:t>
-            </w:r>
-            <w:proofErr w:type="gramStart"/>
-            <w:r>
-              <w:rPr>
-                <w:rFonts w:ascii="Consolas" w:hAnsi="Consolas" w:cs="Consolas"/>
-                <w:color w:val="000000"/>
-                <w:sz w:val="16"/>
-                <w:szCs w:val="16"/>
-                <w:lang w:val="en-US"/>
-              </w:rPr>
-              <w:t>Finish(</w:t>
-            </w:r>
-            <w:proofErr w:type="gramEnd"/>
-            <w:r>
-              <w:rPr>
-                <w:rFonts w:ascii="Consolas" w:hAnsi="Consolas" w:cs="Consolas"/>
-                <w:color w:val="0000FF"/>
-                <w:sz w:val="16"/>
-                <w:szCs w:val="16"/>
-                <w:lang w:val="en-US"/>
-              </w:rPr>
-              <w:t>int</w:t>
-            </w:r>
-            <w:r>
-              <w:rPr>
-                <w:rFonts w:ascii="Consolas" w:hAnsi="Consolas" w:cs="Consolas"/>
-                <w:color w:val="000000"/>
-                <w:sz w:val="16"/>
-                <w:szCs w:val="16"/>
-                <w:lang w:val="en-US"/>
-              </w:rPr>
-              <w:t xml:space="preserve"> id, </w:t>
-            </w:r>
-            <w:r>
-              <w:rPr>
-                <w:rFonts w:ascii="Consolas" w:hAnsi="Consolas" w:cs="Consolas"/>
-                <w:color w:val="0000FF"/>
-                <w:sz w:val="16"/>
-                <w:szCs w:val="16"/>
-                <w:lang w:val="en-US"/>
-              </w:rPr>
-              <w:t>string</w:t>
-            </w:r>
-            <w:r>
-              <w:rPr>
-                <w:rFonts w:ascii="Consolas" w:hAnsi="Consolas" w:cs="Consolas"/>
-                <w:color w:val="000000"/>
-                <w:sz w:val="16"/>
-                <w:szCs w:val="16"/>
-                <w:lang w:val="en-US"/>
-              </w:rPr>
-              <w:t xml:space="preserve"> </w:t>
-            </w:r>
-            <w:proofErr w:type="spellStart"/>
-            <w:r>
-              <w:rPr>
-                <w:rFonts w:ascii="Consolas" w:hAnsi="Consolas" w:cs="Consolas"/>
-                <w:color w:val="000000"/>
-                <w:sz w:val="16"/>
-                <w:szCs w:val="16"/>
-                <w:lang w:val="en-US"/>
-              </w:rPr>
-              <w:t>userId</w:t>
-            </w:r>
-            <w:proofErr w:type="spellEnd"/>
-            <w:r>
-              <w:rPr>
-                <w:rFonts w:ascii="Consolas" w:hAnsi="Consolas" w:cs="Consolas"/>
-                <w:color w:val="000000"/>
-                <w:sz w:val="16"/>
-                <w:szCs w:val="16"/>
-                <w:lang w:val="en-US"/>
-              </w:rPr>
-              <w:t>);</w:t>
-            </w:r>
-          </w:p>
-          <w:p>
-            <w:pPr>
-              <w:autoSpaceDE w:val="0"/>
-              <w:autoSpaceDN w:val="0"/>
-              <w:adjustRightInd w:val="0"/>
-              <w:rPr>
-                <w:rFonts w:ascii="Consolas" w:hAnsi="Consolas" w:cs="Consolas"/>
-                <w:color w:val="000000"/>
-                <w:sz w:val="16"/>
-                <w:szCs w:val="16"/>
-                <w:lang w:val="en-US"/>
-              </w:rPr>
-            </w:pPr>
-            <w:r>
-              <w:rPr>
-                <w:rFonts w:ascii="Consolas" w:hAnsi="Consolas" w:cs="Consolas"/>
-                <w:color w:val="000000"/>
-                <w:sz w:val="16"/>
-                <w:szCs w:val="16"/>
-                <w:lang w:val="en-US"/>
-              </w:rPr>
-              <w:t xml:space="preserve">        </w:t>
-            </w:r>
-            <w:r>
-              <w:rPr>
-                <w:rFonts w:ascii="Consolas" w:hAnsi="Consolas" w:cs="Consolas"/>
-                <w:color w:val="0000FF"/>
-                <w:sz w:val="16"/>
-                <w:szCs w:val="16"/>
-                <w:lang w:val="en-US"/>
-              </w:rPr>
-              <w:t>void</w:t>
-            </w:r>
-            <w:r>
-              <w:rPr>
-                <w:rFonts w:ascii="Consolas" w:hAnsi="Consolas" w:cs="Consolas"/>
-                <w:color w:val="000000"/>
-                <w:sz w:val="16"/>
-                <w:szCs w:val="16"/>
-                <w:lang w:val="en-US"/>
-              </w:rPr>
-              <w:t xml:space="preserve"> </w:t>
-            </w:r>
-            <w:proofErr w:type="gramStart"/>
-            <w:r>
-              <w:rPr>
-                <w:rFonts w:ascii="Consolas" w:hAnsi="Consolas" w:cs="Consolas"/>
-                <w:color w:val="000000"/>
-                <w:sz w:val="16"/>
-                <w:szCs w:val="16"/>
-                <w:lang w:val="en-US"/>
-              </w:rPr>
-              <w:t>Delete(</w:t>
-            </w:r>
-            <w:proofErr w:type="gramEnd"/>
+              <w:t xml:space="preserve"> Delete(</w:t>
+            </w:r>
             <w:r>
               <w:rPr>
                 <w:rFonts w:ascii="Consolas" w:hAnsi="Consolas" w:cs="Consolas"/>
@@ -3208,18 +3060,7 @@
                 <w:szCs w:val="16"/>
                 <w:lang w:val="en-US"/>
               </w:rPr>
-              <w:t xml:space="preserve">&lt;Task&gt; Tasks </w:t>
-            </w:r>
-            <w:proofErr w:type="gramStart"/>
-            <w:r>
-              <w:rPr>
-                <w:rFonts w:ascii="Consolas" w:hAnsi="Consolas" w:cs="Consolas"/>
-                <w:color w:val="000000"/>
-                <w:sz w:val="16"/>
-                <w:szCs w:val="16"/>
-                <w:lang w:val="en-US"/>
-              </w:rPr>
-              <w:t xml:space="preserve">{ </w:t>
+              <w:t xml:space="preserve">&lt;Task&gt; Tasks { </w:t>
             </w:r>
             <w:r>
               <w:rPr>
@@ -3231,7 +3072,6 @@
               </w:rPr>
               <w:t>get</w:t>
             </w:r>
-            <w:proofErr w:type="gramEnd"/>
             <w:r>
               <w:rPr>
                 <w:rFonts w:ascii="Consolas" w:hAnsi="Consolas" w:cs="Consolas"/>
@@ -3306,18 +3146,7 @@
                 <w:szCs w:val="16"/>
                 <w:lang w:val="en-US"/>
               </w:rPr>
-              <w:t xml:space="preserve">&lt;Category&gt; Categories </w:t>
-            </w:r>
-            <w:proofErr w:type="gramStart"/>
-            <w:r>
-              <w:rPr>
-                <w:rFonts w:ascii="Consolas" w:hAnsi="Consolas" w:cs="Consolas"/>
-                <w:color w:val="000000"/>
-                <w:sz w:val="16"/>
-                <w:szCs w:val="16"/>
-                <w:lang w:val="en-US"/>
-              </w:rPr>
-              <w:t xml:space="preserve">{ </w:t>
+              <w:t xml:space="preserve">&lt;Category&gt; Categories { </w:t>
             </w:r>
             <w:r>
               <w:rPr>
@@ -3329,7 +3158,6 @@
               </w:rPr>
               <w:t>get</w:t>
             </w:r>
-            <w:proofErr w:type="gramEnd"/>
             <w:r>
               <w:rPr>
                 <w:rFonts w:ascii="Consolas" w:hAnsi="Consolas" w:cs="Consolas"/>
@@ -3405,7 +3233,6 @@
               <w:t xml:space="preserve"> </w:t>
             </w:r>
             <w:proofErr w:type="spellStart"/>
-            <w:proofErr w:type="gramStart"/>
             <w:r>
               <w:rPr>
                 <w:rFonts w:ascii="Consolas" w:hAnsi="Consolas" w:cs="Consolas"/>
@@ -3425,18 +3252,7 @@
                 <w:szCs w:val="16"/>
                 <w:lang w:val="en-US"/>
               </w:rPr>
-              <w:t>(</w:t>
-            </w:r>
-            <w:proofErr w:type="gramEnd"/>
-            <w:r>
-              <w:rPr>
-                <w:rFonts w:ascii="Consolas" w:hAnsi="Consolas" w:cs="Consolas"/>
-                <w:color w:val="000000"/>
-                <w:sz w:val="16"/>
-                <w:szCs w:val="16"/>
-                <w:lang w:val="en-US"/>
-              </w:rPr>
-              <w:t>);</w:t>
+              <w:t>();</w:t>
             </w:r>
           </w:p>
           <w:p>
@@ -3723,18 +3539,7 @@
                 <w:szCs w:val="16"/>
                 <w:lang w:val="en-US"/>
               </w:rPr>
-              <w:t xml:space="preserve"> Task </w:t>
-            </w:r>
-            <w:proofErr w:type="gramStart"/>
-            <w:r>
-              <w:rPr>
-                <w:rFonts w:ascii="Consolas" w:hAnsi="Consolas" w:cs="Consolas"/>
-                <w:color w:val="000000"/>
-                <w:sz w:val="16"/>
-                <w:szCs w:val="16"/>
-                <w:lang w:val="en-US"/>
-              </w:rPr>
-              <w:t xml:space="preserve">{ </w:t>
+              <w:t xml:space="preserve"> Task { </w:t>
             </w:r>
             <w:r>
               <w:rPr>
@@ -3746,7 +3551,6 @@
               </w:rPr>
               <w:t>get</w:t>
             </w:r>
-            <w:proofErr w:type="gramEnd"/>
             <w:r>
               <w:rPr>
                 <w:rFonts w:ascii="Consolas" w:hAnsi="Consolas" w:cs="Consolas"/>
@@ -3821,18 +3625,7 @@
                 <w:szCs w:val="16"/>
                 <w:lang w:val="en-US"/>
               </w:rPr>
-              <w:t xml:space="preserve"> Category </w:t>
-            </w:r>
-            <w:proofErr w:type="gramStart"/>
-            <w:r>
-              <w:rPr>
-                <w:rFonts w:ascii="Consolas" w:hAnsi="Consolas" w:cs="Consolas"/>
-                <w:color w:val="000000"/>
-                <w:sz w:val="16"/>
-                <w:szCs w:val="16"/>
-                <w:lang w:val="en-US"/>
-              </w:rPr>
-              <w:t xml:space="preserve">{ </w:t>
+              <w:t xml:space="preserve"> Category { </w:t>
             </w:r>
             <w:r>
               <w:rPr>
@@ -3844,7 +3637,6 @@
               </w:rPr>
               <w:t>get</w:t>
             </w:r>
-            <w:proofErr w:type="gramEnd"/>
             <w:r>
               <w:rPr>
                 <w:rFonts w:ascii="Consolas" w:hAnsi="Consolas" w:cs="Consolas"/>
@@ -3917,29 +3709,7 @@
                 <w:szCs w:val="16"/>
                 <w:lang w:val="en-US"/>
               </w:rPr>
-              <w:t xml:space="preserve"> </w:t>
-            </w:r>
-            <w:proofErr w:type="gramStart"/>
-            <w:r>
-              <w:rPr>
-                <w:rFonts w:ascii="Consolas" w:hAnsi="Consolas" w:cs="Consolas"/>
-                <w:color w:val="000000"/>
-                <w:sz w:val="16"/>
-                <w:szCs w:val="16"/>
-                <w:lang w:val="en-US"/>
-              </w:rPr>
-              <w:t>Complete(</w:t>
-            </w:r>
-            <w:proofErr w:type="gramEnd"/>
-            <w:r>
-              <w:rPr>
-                <w:rFonts w:ascii="Consolas" w:hAnsi="Consolas" w:cs="Consolas"/>
-                <w:color w:val="000000"/>
-                <w:sz w:val="16"/>
-                <w:szCs w:val="16"/>
-                <w:lang w:val="en-US"/>
-              </w:rPr>
-              <w:t>);</w:t>
+              <w:t xml:space="preserve"> Complete();</w:t>
             </w:r>
           </w:p>
           <w:p>
@@ -4045,7 +3815,6 @@
               <w:t xml:space="preserve"> </w:t>
             </w:r>
             <w:proofErr w:type="spellStart"/>
-            <w:proofErr w:type="gramStart"/>
             <w:r>
               <w:rPr>
                 <w:rFonts w:ascii="Consolas" w:hAnsi="Consolas" w:cs="Consolas"/>
@@ -4057,7 +3826,6 @@
               <w:t>MyTasks.Core.Services</w:t>
             </w:r>
             <w:proofErr w:type="spellEnd"/>
-            <w:proofErr w:type="gramEnd"/>
           </w:p>
           <w:p>
             <w:pPr>
@@ -4228,20 +3996,8 @@
                 <w:szCs w:val="16"/>
                 <w:lang w:val="en-US"/>
               </w:rPr>
-              <w:t xml:space="preserve">&lt;Task&gt; </w:t>
-            </w:r>
-            <w:proofErr w:type="gramStart"/>
-            <w:r>
-              <w:rPr>
-                <w:rFonts w:ascii="Consolas" w:hAnsi="Consolas" w:cs="Consolas"/>
-                <w:color w:val="000000"/>
-                <w:sz w:val="16"/>
-                <w:szCs w:val="16"/>
-                <w:lang w:val="en-US"/>
-              </w:rPr>
-              <w:t>Get(</w:t>
-            </w:r>
-            <w:proofErr w:type="gramEnd"/>
+              <w:t>&lt;Task&gt; Get(</w:t>
+            </w:r>
             <w:r>
               <w:rPr>
                 <w:rFonts w:ascii="Consolas" w:hAnsi="Consolas" w:cs="Consolas"/>
@@ -4490,7 +4246,6 @@
               </w:rPr>
               <w:t>null</w:t>
             </w:r>
-            <w:proofErr w:type="gramStart"/>
             <w:r>
               <w:rPr>
                 <w:rFonts w:ascii="Consolas" w:hAnsi="Consolas" w:cs="Consolas"/>
@@ -4501,57 +4256,44 @@
               </w:rPr>
               <w:t>);</w:t>
             </w:r>
-            <w:proofErr w:type="gramEnd"/>
-          </w:p>
-          <w:p>
-            <w:pPr>
-              <w:autoSpaceDE w:val="0"/>
-              <w:autoSpaceDN w:val="0"/>
-              <w:adjustRightInd w:val="0"/>
-              <w:rPr>
-                <w:rFonts w:ascii="Consolas" w:hAnsi="Consolas" w:cs="Consolas"/>
-                <w:color w:val="000000"/>
-                <w:sz w:val="16"/>
-                <w:szCs w:val="16"/>
-                <w:lang w:val="en-US"/>
-              </w:rPr>
-            </w:pPr>
-          </w:p>
-          <w:p>
-            <w:pPr>
-              <w:autoSpaceDE w:val="0"/>
-              <w:autoSpaceDN w:val="0"/>
-              <w:adjustRightInd w:val="0"/>
-              <w:rPr>
-                <w:rFonts w:ascii="Consolas" w:hAnsi="Consolas" w:cs="Consolas"/>
-                <w:color w:val="000000"/>
-                <w:sz w:val="16"/>
-                <w:szCs w:val="16"/>
-                <w:lang w:val="en-US"/>
-              </w:rPr>
-            </w:pPr>
-            <w:r>
-              <w:rPr>
-                <w:rFonts w:ascii="Consolas" w:hAnsi="Consolas" w:cs="Consolas"/>
-                <w:color w:val="000000"/>
-                <w:sz w:val="16"/>
-                <w:szCs w:val="16"/>
-                <w:lang w:val="en-US"/>
-              </w:rPr>
-              <w:t xml:space="preserve">        Task </w:t>
-            </w:r>
-            <w:proofErr w:type="gramStart"/>
-            <w:r>
-              <w:rPr>
-                <w:rFonts w:ascii="Consolas" w:hAnsi="Consolas" w:cs="Consolas"/>
-                <w:color w:val="000000"/>
-                <w:sz w:val="16"/>
-                <w:szCs w:val="16"/>
-                <w:lang w:val="en-US"/>
-              </w:rPr>
-              <w:t>Get(</w:t>
-            </w:r>
-            <w:proofErr w:type="gramEnd"/>
+          </w:p>
+          <w:p>
+            <w:pPr>
+              <w:autoSpaceDE w:val="0"/>
+              <w:autoSpaceDN w:val="0"/>
+              <w:adjustRightInd w:val="0"/>
+              <w:rPr>
+                <w:rFonts w:ascii="Consolas" w:hAnsi="Consolas" w:cs="Consolas"/>
+                <w:color w:val="000000"/>
+                <w:sz w:val="16"/>
+                <w:szCs w:val="16"/>
+                <w:lang w:val="en-US"/>
+              </w:rPr>
+            </w:pPr>
+          </w:p>
+          <w:p>
+            <w:pPr>
+              <w:autoSpaceDE w:val="0"/>
+              <w:autoSpaceDN w:val="0"/>
+              <w:adjustRightInd w:val="0"/>
+              <w:rPr>
+                <w:rFonts w:ascii="Consolas" w:hAnsi="Consolas" w:cs="Consolas"/>
+                <w:color w:val="000000"/>
+                <w:sz w:val="16"/>
+                <w:szCs w:val="16"/>
+                <w:lang w:val="en-US"/>
+              </w:rPr>
+            </w:pPr>
+            <w:r>
+              <w:rPr>
+                <w:rFonts w:ascii="Consolas" w:hAnsi="Consolas" w:cs="Consolas"/>
+                <w:color w:val="000000"/>
+                <w:sz w:val="16"/>
+                <w:szCs w:val="16"/>
+                <w:lang w:val="en-US"/>
+              </w:rPr>
+              <w:t xml:space="preserve">        Task Get(</w:t>
+            </w:r>
             <w:r>
               <w:rPr>
                 <w:rFonts w:ascii="Consolas" w:hAnsi="Consolas" w:cs="Consolas"/>
@@ -4656,29 +4398,157 @@
                 <w:szCs w:val="16"/>
                 <w:lang w:val="en-US"/>
               </w:rPr>
+              <w:t xml:space="preserve"> Add(Task task);</w:t>
+            </w:r>
+          </w:p>
+          <w:p>
+            <w:pPr>
+              <w:autoSpaceDE w:val="0"/>
+              <w:autoSpaceDN w:val="0"/>
+              <w:adjustRightInd w:val="0"/>
+              <w:rPr>
+                <w:rFonts w:ascii="Consolas" w:hAnsi="Consolas" w:cs="Consolas"/>
+                <w:color w:val="000000"/>
+                <w:sz w:val="16"/>
+                <w:szCs w:val="16"/>
+                <w:lang w:val="en-US"/>
+              </w:rPr>
+            </w:pPr>
+            <w:r>
+              <w:rPr>
+                <w:rFonts w:ascii="Consolas" w:hAnsi="Consolas" w:cs="Consolas"/>
+                <w:color w:val="000000"/>
+                <w:sz w:val="16"/>
+                <w:szCs w:val="16"/>
+                <w:lang w:val="en-US"/>
+              </w:rPr>
+              <w:t xml:space="preserve">        </w:t>
+            </w:r>
+            <w:r>
+              <w:rPr>
+                <w:rFonts w:ascii="Consolas" w:hAnsi="Consolas" w:cs="Consolas"/>
+                <w:color w:val="0000FF"/>
+                <w:sz w:val="16"/>
+                <w:szCs w:val="16"/>
+                <w:lang w:val="en-US"/>
+              </w:rPr>
+              <w:t>void</w:t>
+            </w:r>
+            <w:r>
+              <w:rPr>
+                <w:rFonts w:ascii="Consolas" w:hAnsi="Consolas" w:cs="Consolas"/>
+                <w:color w:val="000000"/>
+                <w:sz w:val="16"/>
+                <w:szCs w:val="16"/>
+                <w:lang w:val="en-US"/>
+              </w:rPr>
+              <w:t xml:space="preserve"> Update(Task task);</w:t>
+            </w:r>
+          </w:p>
+          <w:p>
+            <w:pPr>
+              <w:autoSpaceDE w:val="0"/>
+              <w:autoSpaceDN w:val="0"/>
+              <w:adjustRightInd w:val="0"/>
+              <w:rPr>
+                <w:rFonts w:ascii="Consolas" w:hAnsi="Consolas" w:cs="Consolas"/>
+                <w:color w:val="000000"/>
+                <w:sz w:val="16"/>
+                <w:szCs w:val="16"/>
+                <w:lang w:val="en-US"/>
+              </w:rPr>
+            </w:pPr>
+            <w:r>
+              <w:rPr>
+                <w:rFonts w:ascii="Consolas" w:hAnsi="Consolas" w:cs="Consolas"/>
+                <w:color w:val="000000"/>
+                <w:sz w:val="16"/>
+                <w:szCs w:val="16"/>
+                <w:lang w:val="en-US"/>
+              </w:rPr>
+              <w:t xml:space="preserve">        </w:t>
+            </w:r>
+            <w:r>
+              <w:rPr>
+                <w:rFonts w:ascii="Consolas" w:hAnsi="Consolas" w:cs="Consolas"/>
+                <w:color w:val="0000FF"/>
+                <w:sz w:val="16"/>
+                <w:szCs w:val="16"/>
+                <w:lang w:val="en-US"/>
+              </w:rPr>
+              <w:t>void</w:t>
+            </w:r>
+            <w:r>
+              <w:rPr>
+                <w:rFonts w:ascii="Consolas" w:hAnsi="Consolas" w:cs="Consolas"/>
+                <w:color w:val="000000"/>
+                <w:sz w:val="16"/>
+                <w:szCs w:val="16"/>
+                <w:lang w:val="en-US"/>
+              </w:rPr>
+              <w:t xml:space="preserve"> Finish(</w:t>
+            </w:r>
+            <w:r>
+              <w:rPr>
+                <w:rFonts w:ascii="Consolas" w:hAnsi="Consolas" w:cs="Consolas"/>
+                <w:color w:val="0000FF"/>
+                <w:sz w:val="16"/>
+                <w:szCs w:val="16"/>
+                <w:lang w:val="en-US"/>
+              </w:rPr>
+              <w:t>int</w:t>
+            </w:r>
+            <w:r>
+              <w:rPr>
+                <w:rFonts w:ascii="Consolas" w:hAnsi="Consolas" w:cs="Consolas"/>
+                <w:color w:val="000000"/>
+                <w:sz w:val="16"/>
+                <w:szCs w:val="16"/>
+                <w:lang w:val="en-US"/>
+              </w:rPr>
+              <w:t xml:space="preserve"> id, </w:t>
+            </w:r>
+            <w:r>
+              <w:rPr>
+                <w:rFonts w:ascii="Consolas" w:hAnsi="Consolas" w:cs="Consolas"/>
+                <w:color w:val="0000FF"/>
+                <w:sz w:val="16"/>
+                <w:szCs w:val="16"/>
+                <w:lang w:val="en-US"/>
+              </w:rPr>
+              <w:t>string</w:t>
+            </w:r>
+            <w:r>
+              <w:rPr>
+                <w:rFonts w:ascii="Consolas" w:hAnsi="Consolas" w:cs="Consolas"/>
+                <w:color w:val="000000"/>
+                <w:sz w:val="16"/>
+                <w:szCs w:val="16"/>
+                <w:lang w:val="en-US"/>
+              </w:rPr>
               <w:t xml:space="preserve"> </w:t>
             </w:r>
-            <w:proofErr w:type="gramStart"/>
-            <w:r>
-              <w:rPr>
-                <w:rFonts w:ascii="Consolas" w:hAnsi="Consolas" w:cs="Consolas"/>
-                <w:color w:val="000000"/>
-                <w:sz w:val="16"/>
-                <w:szCs w:val="16"/>
-                <w:lang w:val="en-US"/>
-              </w:rPr>
-              <w:t>Add(</w:t>
-            </w:r>
-            <w:proofErr w:type="gramEnd"/>
-            <w:r>
-              <w:rPr>
-                <w:rFonts w:ascii="Consolas" w:hAnsi="Consolas" w:cs="Consolas"/>
-                <w:color w:val="000000"/>
-                <w:sz w:val="16"/>
-                <w:szCs w:val="16"/>
-                <w:lang w:val="en-US"/>
-              </w:rPr>
-              <w:t>Task task);</w:t>
+            <w:proofErr w:type="spellStart"/>
+            <w:r>
+              <w:rPr>
+                <w:rFonts w:ascii="Consolas" w:hAnsi="Consolas" w:cs="Consolas"/>
+                <w:color w:val="000000"/>
+                <w:sz w:val="16"/>
+                <w:szCs w:val="16"/>
+                <w:lang w:val="en-US"/>
+              </w:rPr>
+              <w:t>userId</w:t>
+            </w:r>
+            <w:proofErr w:type="spellEnd"/>
+            <w:r>
+              <w:rPr>
+                <w:rFonts w:ascii="Consolas" w:hAnsi="Consolas" w:cs="Consolas"/>
+                <w:color w:val="000000"/>
+                <w:sz w:val="16"/>
+                <w:szCs w:val="16"/>
+                <w:lang w:val="en-US"/>
+              </w:rPr>
+              <w:t>);</w:t>
             </w:r>
           </w:p>
           <w:p>
@@ -4722,204 +4592,8 @@
                 <w:szCs w:val="16"/>
                 <w:lang w:val="en-US"/>
               </w:rPr>
-              <w:t xml:space="preserve"> </w:t>
-            </w:r>
-            <w:proofErr w:type="gramStart"/>
-            <w:r>
-              <w:rPr>
-                <w:rFonts w:ascii="Consolas" w:hAnsi="Consolas" w:cs="Consolas"/>
-                <w:color w:val="000000"/>
-                <w:sz w:val="16"/>
-                <w:szCs w:val="16"/>
-                <w:lang w:val="en-US"/>
-              </w:rPr>
-              <w:t>Update(</w:t>
-            </w:r>
-            <w:proofErr w:type="gramEnd"/>
-            <w:r>
-              <w:rPr>
-                <w:rFonts w:ascii="Consolas" w:hAnsi="Consolas" w:cs="Consolas"/>
-                <w:color w:val="000000"/>
-                <w:sz w:val="16"/>
-                <w:szCs w:val="16"/>
-                <w:lang w:val="en-US"/>
-              </w:rPr>
-              <w:t>Task task);</w:t>
-            </w:r>
-          </w:p>
-          <w:p>
-            <w:pPr>
-              <w:autoSpaceDE w:val="0"/>
-              <w:autoSpaceDN w:val="0"/>
-              <w:adjustRightInd w:val="0"/>
-              <w:rPr>
-                <w:rFonts w:ascii="Consolas" w:hAnsi="Consolas" w:cs="Consolas"/>
-                <w:color w:val="000000"/>
-                <w:sz w:val="16"/>
-                <w:szCs w:val="16"/>
-                <w:lang w:val="en-US"/>
-              </w:rPr>
-            </w:pPr>
-            <w:r>
-              <w:rPr>
-                <w:rFonts w:ascii="Consolas" w:hAnsi="Consolas" w:cs="Consolas"/>
-                <w:color w:val="000000"/>
-                <w:sz w:val="16"/>
-                <w:szCs w:val="16"/>
-                <w:lang w:val="en-US"/>
-              </w:rPr>
-              <w:t xml:space="preserve">        </w:t>
-            </w:r>
-            <w:r>
-              <w:rPr>
-                <w:rFonts w:ascii="Consolas" w:hAnsi="Consolas" w:cs="Consolas"/>
-                <w:color w:val="0000FF"/>
-                <w:sz w:val="16"/>
-                <w:szCs w:val="16"/>
-                <w:lang w:val="en-US"/>
-              </w:rPr>
-              <w:t>void</w:t>
-            </w:r>
-            <w:r>
-              <w:rPr>
-                <w:rFonts w:ascii="Consolas" w:hAnsi="Consolas" w:cs="Consolas"/>
-                <w:color w:val="000000"/>
-                <w:sz w:val="16"/>
-                <w:szCs w:val="16"/>
-                <w:lang w:val="en-US"/>
-              </w:rPr>
-              <w:t xml:space="preserve"> </w:t>
-            </w:r>
-            <w:proofErr w:type="gramStart"/>
-            <w:r>
-              <w:rPr>
-                <w:rFonts w:ascii="Consolas" w:hAnsi="Consolas" w:cs="Consolas"/>
-                <w:color w:val="000000"/>
-                <w:sz w:val="16"/>
-                <w:szCs w:val="16"/>
-                <w:lang w:val="en-US"/>
-              </w:rPr>
-              <w:t>Finish(</w:t>
-            </w:r>
-            <w:proofErr w:type="gramEnd"/>
-            <w:r>
-              <w:rPr>
-                <w:rFonts w:ascii="Consolas" w:hAnsi="Consolas" w:cs="Consolas"/>
-                <w:color w:val="0000FF"/>
-                <w:sz w:val="16"/>
-                <w:szCs w:val="16"/>
-                <w:lang w:val="en-US"/>
-              </w:rPr>
-              <w:t>int</w:t>
-            </w:r>
-            <w:r>
-              <w:rPr>
-                <w:rFonts w:ascii="Consolas" w:hAnsi="Consolas" w:cs="Consolas"/>
-                <w:color w:val="000000"/>
-                <w:sz w:val="16"/>
-                <w:szCs w:val="16"/>
-                <w:lang w:val="en-US"/>
-              </w:rPr>
-              <w:t xml:space="preserve"> id, </w:t>
-            </w:r>
-            <w:r>
-              <w:rPr>
-                <w:rFonts w:ascii="Consolas" w:hAnsi="Consolas" w:cs="Consolas"/>
-                <w:color w:val="0000FF"/>
-                <w:sz w:val="16"/>
-                <w:szCs w:val="16"/>
-                <w:lang w:val="en-US"/>
-              </w:rPr>
-              <w:t>string</w:t>
-            </w:r>
-            <w:r>
-              <w:rPr>
-                <w:rFonts w:ascii="Consolas" w:hAnsi="Consolas" w:cs="Consolas"/>
-                <w:color w:val="000000"/>
-                <w:sz w:val="16"/>
-                <w:szCs w:val="16"/>
-                <w:lang w:val="en-US"/>
-              </w:rPr>
-              <w:t xml:space="preserve"> </w:t>
-            </w:r>
-            <w:proofErr w:type="spellStart"/>
-            <w:r>
-              <w:rPr>
-                <w:rFonts w:ascii="Consolas" w:hAnsi="Consolas" w:cs="Consolas"/>
-                <w:color w:val="000000"/>
-                <w:sz w:val="16"/>
-                <w:szCs w:val="16"/>
-                <w:lang w:val="en-US"/>
-              </w:rPr>
-              <w:t>userId</w:t>
-            </w:r>
-            <w:proofErr w:type="spellEnd"/>
-            <w:r>
-              <w:rPr>
-                <w:rFonts w:ascii="Consolas" w:hAnsi="Consolas" w:cs="Consolas"/>
-                <w:color w:val="000000"/>
-                <w:sz w:val="16"/>
-                <w:szCs w:val="16"/>
-                <w:lang w:val="en-US"/>
-              </w:rPr>
-              <w:t>);</w:t>
-            </w:r>
-          </w:p>
-          <w:p>
-            <w:pPr>
-              <w:autoSpaceDE w:val="0"/>
-              <w:autoSpaceDN w:val="0"/>
-              <w:adjustRightInd w:val="0"/>
-              <w:rPr>
-                <w:rFonts w:ascii="Consolas" w:hAnsi="Consolas" w:cs="Consolas"/>
-                <w:color w:val="000000"/>
-                <w:sz w:val="16"/>
-                <w:szCs w:val="16"/>
-                <w:lang w:val="en-US"/>
-              </w:rPr>
-            </w:pPr>
-            <w:r>
-              <w:rPr>
-                <w:rFonts w:ascii="Consolas" w:hAnsi="Consolas" w:cs="Consolas"/>
-                <w:color w:val="000000"/>
-                <w:sz w:val="16"/>
-                <w:szCs w:val="16"/>
-                <w:lang w:val="en-US"/>
-              </w:rPr>
-              <w:t xml:space="preserve">        </w:t>
-            </w:r>
-            <w:r>
-              <w:rPr>
-                <w:rFonts w:ascii="Consolas" w:hAnsi="Consolas" w:cs="Consolas"/>
-                <w:color w:val="0000FF"/>
-                <w:sz w:val="16"/>
-                <w:szCs w:val="16"/>
-                <w:lang w:val="en-US"/>
-              </w:rPr>
-              <w:t>void</w:t>
-            </w:r>
-            <w:r>
-              <w:rPr>
-                <w:rFonts w:ascii="Consolas" w:hAnsi="Consolas" w:cs="Consolas"/>
-                <w:color w:val="000000"/>
-                <w:sz w:val="16"/>
-                <w:szCs w:val="16"/>
-                <w:lang w:val="en-US"/>
-              </w:rPr>
-              <w:t xml:space="preserve"> </w:t>
-            </w:r>
-            <w:proofErr w:type="gramStart"/>
-            <w:r>
-              <w:rPr>
-                <w:rFonts w:ascii="Consolas" w:hAnsi="Consolas" w:cs="Consolas"/>
-                <w:color w:val="000000"/>
-                <w:sz w:val="16"/>
-                <w:szCs w:val="16"/>
-                <w:lang w:val="en-US"/>
-              </w:rPr>
-              <w:t>Delete(</w:t>
-            </w:r>
-            <w:proofErr w:type="gramEnd"/>
+              <w:t xml:space="preserve"> Delete(</w:t>
+            </w:r>
             <w:r>
               <w:rPr>
                 <w:rFonts w:ascii="Consolas" w:hAnsi="Consolas" w:cs="Consolas"/>
@@ -5100,7 +4774,6 @@
               <w:t xml:space="preserve"> </w:t>
             </w:r>
             <w:proofErr w:type="spellStart"/>
-            <w:proofErr w:type="gramStart"/>
             <w:r>
               <w:rPr>
                 <w:rFonts w:ascii="Consolas" w:hAnsi="Consolas" w:cs="Consolas"/>
@@ -5112,7 +4785,6 @@
               <w:t>MyTasks.Core.Services</w:t>
             </w:r>
             <w:proofErr w:type="spellEnd"/>
-            <w:proofErr w:type="gramEnd"/>
           </w:p>
           <w:p>
             <w:pPr>
@@ -5286,7 +4958,6 @@
               <w:t xml:space="preserve">&lt;Category&gt; </w:t>
             </w:r>
             <w:proofErr w:type="spellStart"/>
-            <w:proofErr w:type="gramStart"/>
             <w:r>
               <w:rPr>
                 <w:rFonts w:ascii="Consolas" w:hAnsi="Consolas" w:cs="Consolas"/>
@@ -5306,18 +4977,7 @@
                 <w:szCs w:val="16"/>
                 <w:lang w:val="en-US"/>
               </w:rPr>
-              <w:t>(</w:t>
-            </w:r>
-            <w:proofErr w:type="gramEnd"/>
-            <w:r>
-              <w:rPr>
-                <w:rFonts w:ascii="Consolas" w:hAnsi="Consolas" w:cs="Consolas"/>
-                <w:color w:val="000000"/>
-                <w:sz w:val="16"/>
-                <w:szCs w:val="16"/>
-                <w:lang w:val="en-US"/>
-              </w:rPr>
-              <w:t>);</w:t>
+              <w:t>();</w:t>
             </w:r>
           </w:p>
           <w:p>
@@ -5383,13 +5043,7 @@
         <w:rPr>
           <w:lang w:val="pl-PL"/>
         </w:rPr>
-        <w:t xml:space="preserve"> </w:t>
-      </w:r>
-      <w:r>
-        <w:rPr>
-          <w:lang w:val="pl-PL"/>
-        </w:rPr>
-        <w:t>W poszczególnych klasach ustawiamy, że implementują one utworzony interfejs.</w:t>
+        <w:t xml:space="preserve"> W poszczególnych klasach ustawiamy, że implementują one utworzony interfejs.</w:t>
       </w:r>
     </w:p>
     <w:p>
@@ -5449,7 +5103,6 @@
               <w:t xml:space="preserve"> </w:t>
             </w:r>
             <w:proofErr w:type="spellStart"/>
-            <w:proofErr w:type="gramStart"/>
             <w:r>
               <w:rPr>
                 <w:rFonts w:ascii="Consolas" w:hAnsi="Consolas" w:cs="Consolas"/>
@@ -5461,7 +5114,6 @@
               <w:t>MyTasks.Persistence.Repositories</w:t>
             </w:r>
             <w:proofErr w:type="spellEnd"/>
-            <w:proofErr w:type="gramEnd"/>
           </w:p>
           <w:p>
             <w:pPr>
@@ -5551,7 +5203,6 @@
               <w:t xml:space="preserve"> </w:t>
             </w:r>
             <w:proofErr w:type="spellStart"/>
-            <w:proofErr w:type="gramStart"/>
             <w:r>
               <w:rPr>
                 <w:rFonts w:ascii="Consolas" w:hAnsi="Consolas" w:cs="Consolas"/>
@@ -5583,18 +5234,7 @@
                 <w:szCs w:val="16"/>
                 <w:lang w:val="en-US"/>
               </w:rPr>
-              <w:t>:</w:t>
-            </w:r>
-            <w:proofErr w:type="gramEnd"/>
-            <w:r>
-              <w:rPr>
-                <w:rFonts w:ascii="Consolas" w:hAnsi="Consolas" w:cs="Consolas"/>
-                <w:color w:val="000000"/>
-                <w:sz w:val="16"/>
-                <w:szCs w:val="16"/>
-                <w:lang w:val="en-US"/>
-              </w:rPr>
-              <w:t xml:space="preserve"> </w:t>
+              <w:t xml:space="preserve">: </w:t>
             </w:r>
             <w:proofErr w:type="spellStart"/>
             <w:r>
@@ -5779,7 +5419,6 @@
               <w:t xml:space="preserve"> </w:t>
             </w:r>
             <w:proofErr w:type="spellStart"/>
-            <w:proofErr w:type="gramStart"/>
             <w:r>
               <w:rPr>
                 <w:rFonts w:ascii="Consolas" w:hAnsi="Consolas" w:cs="Consolas"/>
@@ -5791,7 +5430,6 @@
               <w:t>MyTasks.Persistence.Repositories</w:t>
             </w:r>
             <w:proofErr w:type="spellEnd"/>
-            <w:proofErr w:type="gramEnd"/>
           </w:p>
           <w:p>
             <w:pPr>
@@ -5883,7 +5521,6 @@
               <w:t xml:space="preserve"> </w:t>
             </w:r>
             <w:proofErr w:type="spellStart"/>
-            <w:proofErr w:type="gramStart"/>
             <w:r>
               <w:rPr>
                 <w:rFonts w:ascii="Consolas" w:hAnsi="Consolas" w:cs="Consolas"/>
@@ -5915,18 +5552,7 @@
                 <w:szCs w:val="16"/>
                 <w:lang w:val="en-US"/>
               </w:rPr>
-              <w:t>:</w:t>
-            </w:r>
-            <w:proofErr w:type="gramEnd"/>
-            <w:r>
-              <w:rPr>
-                <w:rFonts w:ascii="Consolas" w:hAnsi="Consolas" w:cs="Consolas"/>
-                <w:color w:val="000000"/>
-                <w:sz w:val="16"/>
-                <w:szCs w:val="16"/>
-                <w:lang w:val="en-US"/>
-              </w:rPr>
-              <w:t xml:space="preserve"> </w:t>
+              <w:t xml:space="preserve">: </w:t>
             </w:r>
             <w:proofErr w:type="spellStart"/>
             <w:r>
@@ -6080,20 +5706,8 @@
                 <w:szCs w:val="16"/>
                 <w:lang w:val="en-US"/>
               </w:rPr>
-              <w:t>_</w:t>
-            </w:r>
-            <w:proofErr w:type="gramStart"/>
-            <w:r>
-              <w:rPr>
-                <w:rFonts w:ascii="Consolas" w:hAnsi="Consolas" w:cs="Consolas"/>
-                <w:color w:val="000000"/>
-                <w:sz w:val="16"/>
-                <w:szCs w:val="16"/>
-                <w:lang w:val="en-US"/>
-              </w:rPr>
-              <w:t>context;</w:t>
-            </w:r>
-            <w:proofErr w:type="gramEnd"/>
+              <w:t>_context;</w:t>
+            </w:r>
           </w:p>
           <w:p>
             <w:pPr>
@@ -6139,7 +5753,6 @@
               <w:t xml:space="preserve"> </w:t>
             </w:r>
             <w:proofErr w:type="spellStart"/>
-            <w:proofErr w:type="gramStart"/>
             <w:r>
               <w:rPr>
                 <w:rFonts w:ascii="Consolas" w:hAnsi="Consolas" w:cs="Consolas"/>
@@ -6164,7 +5777,6 @@
               <w:t>(</w:t>
             </w:r>
             <w:proofErr w:type="spellStart"/>
-            <w:proofErr w:type="gramEnd"/>
             <w:r>
               <w:rPr>
                 <w:rFonts w:ascii="Consolas" w:hAnsi="Consolas" w:cs="Consolas"/>
@@ -6245,20 +5857,8 @@
                 <w:szCs w:val="16"/>
                 <w:lang w:val="en-US"/>
               </w:rPr>
-              <w:t xml:space="preserve">            _context = </w:t>
-            </w:r>
-            <w:proofErr w:type="gramStart"/>
-            <w:r>
-              <w:rPr>
-                <w:rFonts w:ascii="Consolas" w:hAnsi="Consolas" w:cs="Consolas"/>
-                <w:color w:val="000000"/>
-                <w:sz w:val="16"/>
-                <w:szCs w:val="16"/>
-                <w:lang w:val="en-US"/>
-              </w:rPr>
-              <w:t>context;</w:t>
-            </w:r>
-            <w:proofErr w:type="gramEnd"/>
+              <w:t xml:space="preserve">            _context = context;</w:t>
+            </w:r>
           </w:p>
           <w:p>
             <w:pPr>
@@ -6339,7 +5939,6 @@
               <w:t xml:space="preserve"> </w:t>
             </w:r>
             <w:proofErr w:type="spellStart"/>
-            <w:proofErr w:type="gramStart"/>
             <w:r>
               <w:rPr>
                 <w:rFonts w:ascii="Consolas" w:hAnsi="Consolas" w:cs="Consolas"/>
@@ -6351,7 +5950,6 @@
               <w:t>MyTasks.Persistence.Services</w:t>
             </w:r>
             <w:proofErr w:type="spellEnd"/>
-            <w:proofErr w:type="gramEnd"/>
           </w:p>
           <w:p>
             <w:pPr>
@@ -6441,7 +6039,6 @@
               <w:t xml:space="preserve"> </w:t>
             </w:r>
             <w:proofErr w:type="spellStart"/>
-            <w:proofErr w:type="gramStart"/>
             <w:r>
               <w:rPr>
                 <w:rFonts w:ascii="Consolas" w:hAnsi="Consolas" w:cs="Consolas"/>
@@ -6473,18 +6070,7 @@
                 <w:szCs w:val="16"/>
                 <w:lang w:val="en-US"/>
               </w:rPr>
-              <w:t>:</w:t>
-            </w:r>
-            <w:proofErr w:type="gramEnd"/>
-            <w:r>
-              <w:rPr>
-                <w:rFonts w:ascii="Consolas" w:hAnsi="Consolas" w:cs="Consolas"/>
-                <w:color w:val="000000"/>
-                <w:sz w:val="16"/>
-                <w:szCs w:val="16"/>
-                <w:lang w:val="en-US"/>
-              </w:rPr>
-              <w:t xml:space="preserve"> </w:t>
+              <w:t xml:space="preserve">: </w:t>
             </w:r>
             <w:proofErr w:type="spellStart"/>
             <w:r>
@@ -6691,7 +6277,6 @@
               <w:t xml:space="preserve"> </w:t>
             </w:r>
             <w:proofErr w:type="spellStart"/>
-            <w:proofErr w:type="gramStart"/>
             <w:r>
               <w:rPr>
                 <w:rFonts w:ascii="Consolas" w:hAnsi="Consolas" w:cs="Consolas"/>
@@ -6703,7 +6288,6 @@
               <w:t>MyTasks.Persistence.Services</w:t>
             </w:r>
             <w:proofErr w:type="spellEnd"/>
-            <w:proofErr w:type="gramEnd"/>
           </w:p>
           <w:p>
             <w:pPr>
@@ -6793,7 +6377,6 @@
               <w:t xml:space="preserve"> </w:t>
             </w:r>
             <w:proofErr w:type="spellStart"/>
-            <w:proofErr w:type="gramStart"/>
             <w:r>
               <w:rPr>
                 <w:rFonts w:ascii="Consolas" w:hAnsi="Consolas" w:cs="Consolas"/>
@@ -6825,18 +6408,7 @@
                 <w:szCs w:val="16"/>
                 <w:lang w:val="en-US"/>
               </w:rPr>
-              <w:t>:</w:t>
-            </w:r>
-            <w:proofErr w:type="gramEnd"/>
-            <w:r>
-              <w:rPr>
-                <w:rFonts w:ascii="Consolas" w:hAnsi="Consolas" w:cs="Consolas"/>
-                <w:color w:val="000000"/>
-                <w:sz w:val="16"/>
-                <w:szCs w:val="16"/>
-                <w:lang w:val="en-US"/>
-              </w:rPr>
-              <w:t xml:space="preserve"> </w:t>
+              <w:t xml:space="preserve">: </w:t>
             </w:r>
             <w:proofErr w:type="spellStart"/>
             <w:r>
@@ -7153,7 +6725,6 @@
               <w:t xml:space="preserve"> </w:t>
             </w:r>
             <w:proofErr w:type="spellStart"/>
-            <w:proofErr w:type="gramStart"/>
             <w:r>
               <w:rPr>
                 <w:rFonts w:ascii="Consolas" w:hAnsi="Consolas" w:cs="Consolas"/>
@@ -7185,18 +6756,7 @@
                 <w:szCs w:val="16"/>
                 <w:lang w:val="en-US"/>
               </w:rPr>
-              <w:t>:</w:t>
-            </w:r>
-            <w:proofErr w:type="gramEnd"/>
-            <w:r>
-              <w:rPr>
-                <w:rFonts w:ascii="Consolas" w:hAnsi="Consolas" w:cs="Consolas"/>
-                <w:color w:val="000000"/>
-                <w:sz w:val="16"/>
-                <w:szCs w:val="16"/>
-                <w:lang w:val="en-US"/>
-              </w:rPr>
-              <w:t xml:space="preserve"> </w:t>
+              <w:t xml:space="preserve">: </w:t>
             </w:r>
             <w:proofErr w:type="spellStart"/>
             <w:r>
@@ -7442,8 +7002,6 @@
               </w:rPr>
               <w:t xml:space="preserve"> </w:t>
             </w:r>
-            <w:proofErr w:type="spellStart"/>
-            <w:proofErr w:type="gramStart"/>
             <w:r>
               <w:rPr>
                 <w:rFonts w:ascii="Consolas" w:hAnsi="Consolas" w:cs="Consolas"/>
@@ -7456,7 +7014,6 @@
               </w:rPr>
               <w:t>UnitOfWork</w:t>
             </w:r>
-            <w:proofErr w:type="spellEnd"/>
             <w:r>
               <w:rPr>
                 <w:rFonts w:ascii="Consolas" w:hAnsi="Consolas" w:cs="Consolas"/>
@@ -7475,18 +7032,7 @@
                 <w:szCs w:val="16"/>
                 <w:lang w:val="en-US"/>
               </w:rPr>
-              <w:t>:</w:t>
-            </w:r>
-            <w:proofErr w:type="gramEnd"/>
-            <w:r>
-              <w:rPr>
-                <w:rFonts w:ascii="Consolas" w:hAnsi="Consolas" w:cs="Consolas"/>
-                <w:color w:val="000000"/>
-                <w:sz w:val="16"/>
-                <w:szCs w:val="16"/>
-                <w:lang w:val="en-US"/>
-              </w:rPr>
-              <w:t xml:space="preserve"> </w:t>
+              <w:t xml:space="preserve">: </w:t>
             </w:r>
             <w:proofErr w:type="spellStart"/>
             <w:r>
@@ -7972,7 +7518,6 @@
               <w:t xml:space="preserve"> </w:t>
             </w:r>
             <w:proofErr w:type="spellStart"/>
-            <w:proofErr w:type="gramStart"/>
             <w:r>
               <w:rPr>
                 <w:rFonts w:ascii="Consolas" w:hAnsi="Consolas" w:cs="Consolas"/>
@@ -7994,18 +7539,7 @@
                 <w:szCs w:val="16"/>
                 <w:lang w:val="en-US"/>
               </w:rPr>
-              <w:t xml:space="preserve"> :</w:t>
-            </w:r>
-            <w:proofErr w:type="gramEnd"/>
-            <w:r>
-              <w:rPr>
-                <w:rFonts w:ascii="Consolas" w:hAnsi="Consolas" w:cs="Consolas"/>
-                <w:color w:val="000000"/>
-                <w:sz w:val="16"/>
-                <w:szCs w:val="16"/>
-                <w:lang w:val="en-US"/>
-              </w:rPr>
-              <w:t xml:space="preserve"> Controller</w:t>
+              <w:t xml:space="preserve"> : Controller</w:t>
             </w:r>
           </w:p>
           <w:p>
@@ -8136,7 +7670,6 @@
               <w:t xml:space="preserve"> _</w:t>
             </w:r>
             <w:proofErr w:type="spellStart"/>
-            <w:proofErr w:type="gramStart"/>
             <w:r>
               <w:rPr>
                 <w:rFonts w:ascii="Consolas" w:hAnsi="Consolas" w:cs="Consolas"/>
@@ -8158,7 +7691,6 @@
               </w:rPr>
               <w:t>;</w:t>
             </w:r>
-            <w:proofErr w:type="gramEnd"/>
           </w:p>
           <w:p>
             <w:pPr>
@@ -8261,7 +7793,6 @@
               <w:t xml:space="preserve"> _</w:t>
             </w:r>
             <w:proofErr w:type="spellStart"/>
-            <w:proofErr w:type="gramStart"/>
             <w:r>
               <w:rPr>
                 <w:rFonts w:ascii="Consolas" w:hAnsi="Consolas" w:cs="Consolas"/>
@@ -8283,7 +7814,6 @@
               </w:rPr>
               <w:t>;</w:t>
             </w:r>
-            <w:proofErr w:type="gramEnd"/>
           </w:p>
           <w:p>
             <w:pPr>
@@ -8363,7 +7893,6 @@
               <w:t xml:space="preserve"> </w:t>
             </w:r>
             <w:proofErr w:type="spellStart"/>
-            <w:proofErr w:type="gramStart"/>
             <w:r>
               <w:rPr>
                 <w:rFonts w:ascii="Consolas" w:hAnsi="Consolas" w:cs="Consolas"/>
@@ -8386,7 +7915,6 @@
               <w:t>(</w:t>
             </w:r>
             <w:proofErr w:type="spellStart"/>
-            <w:proofErr w:type="gramEnd"/>
             <w:r>
               <w:rPr>
                 <w:rFonts w:ascii="Consolas" w:hAnsi="Consolas" w:cs="Consolas"/>
@@ -8499,7 +8027,6 @@
               <w:t xml:space="preserve"> </w:t>
             </w:r>
             <w:proofErr w:type="spellStart"/>
-            <w:proofErr w:type="gramStart"/>
             <w:r>
               <w:rPr>
                 <w:rFonts w:ascii="Consolas" w:hAnsi="Consolas" w:cs="Consolas"/>
@@ -8521,7 +8048,6 @@
               </w:rPr>
               <w:t>(</w:t>
             </w:r>
-            <w:proofErr w:type="gramEnd"/>
             <w:r>
               <w:rPr>
                 <w:rFonts w:ascii="Consolas" w:hAnsi="Consolas" w:cs="Consolas"/>
@@ -8540,6 +8066,72 @@
                 <w:szCs w:val="16"/>
                 <w:lang w:val="en-US"/>
               </w:rPr>
+              <w:t xml:space="preserve"> UnitOfWork(context));</w:t>
+            </w:r>
+          </w:p>
+          <w:p>
+            <w:pPr>
+              <w:autoSpaceDE w:val="0"/>
+              <w:autoSpaceDN w:val="0"/>
+              <w:adjustRightInd w:val="0"/>
+              <w:rPr>
+                <w:rFonts w:ascii="Consolas" w:hAnsi="Consolas" w:cs="Consolas"/>
+                <w:color w:val="000000"/>
+                <w:sz w:val="16"/>
+                <w:szCs w:val="16"/>
+                <w:lang w:val="en-US"/>
+              </w:rPr>
+            </w:pPr>
+            <w:r>
+              <w:rPr>
+                <w:rFonts w:ascii="Consolas" w:hAnsi="Consolas" w:cs="Consolas"/>
+                <w:color w:val="000000"/>
+                <w:sz w:val="16"/>
+                <w:szCs w:val="16"/>
+                <w:lang w:val="en-US"/>
+              </w:rPr>
+              <w:t xml:space="preserve">            _</w:t>
+            </w:r>
+            <w:proofErr w:type="spellStart"/>
+            <w:r>
+              <w:rPr>
+                <w:rFonts w:ascii="Consolas" w:hAnsi="Consolas" w:cs="Consolas"/>
+                <w:color w:val="000000"/>
+                <w:sz w:val="16"/>
+                <w:szCs w:val="16"/>
+                <w:lang w:val="en-US"/>
+              </w:rPr>
+              <w:t>categoryService</w:t>
+            </w:r>
+            <w:proofErr w:type="spellEnd"/>
+            <w:r>
+              <w:rPr>
+                <w:rFonts w:ascii="Consolas" w:hAnsi="Consolas" w:cs="Consolas"/>
+                <w:color w:val="000000"/>
+                <w:sz w:val="16"/>
+                <w:szCs w:val="16"/>
+                <w:lang w:val="en-US"/>
+              </w:rPr>
+              <w:t xml:space="preserve"> = </w:t>
+            </w:r>
+            <w:r>
+              <w:rPr>
+                <w:rFonts w:ascii="Consolas" w:hAnsi="Consolas" w:cs="Consolas"/>
+                <w:color w:val="0000FF"/>
+                <w:sz w:val="16"/>
+                <w:szCs w:val="16"/>
+                <w:lang w:val="en-US"/>
+              </w:rPr>
+              <w:t>new</w:t>
+            </w:r>
+            <w:r>
+              <w:rPr>
+                <w:rFonts w:ascii="Consolas" w:hAnsi="Consolas" w:cs="Consolas"/>
+                <w:color w:val="000000"/>
+                <w:sz w:val="16"/>
+                <w:szCs w:val="16"/>
+                <w:lang w:val="en-US"/>
+              </w:rPr>
               <w:t xml:space="preserve"> </w:t>
             </w:r>
             <w:proofErr w:type="spellStart"/>
@@ -8551,7 +8143,7 @@
                 <w:szCs w:val="16"/>
                 <w:lang w:val="en-US"/>
               </w:rPr>
-              <w:t>UnitOfWork</w:t>
+              <w:t>CategoryService</w:t>
             </w:r>
             <w:proofErr w:type="spellEnd"/>
             <w:r>
@@ -8562,53 +8154,7 @@
                 <w:szCs w:val="16"/>
                 <w:lang w:val="en-US"/>
               </w:rPr>
-              <w:t>(context));</w:t>
-            </w:r>
-          </w:p>
-          <w:p>
-            <w:pPr>
-              <w:autoSpaceDE w:val="0"/>
-              <w:autoSpaceDN w:val="0"/>
-              <w:adjustRightInd w:val="0"/>
-              <w:rPr>
-                <w:rFonts w:ascii="Consolas" w:hAnsi="Consolas" w:cs="Consolas"/>
-                <w:color w:val="000000"/>
-                <w:sz w:val="16"/>
-                <w:szCs w:val="16"/>
-                <w:lang w:val="en-US"/>
-              </w:rPr>
-            </w:pPr>
-            <w:r>
-              <w:rPr>
-                <w:rFonts w:ascii="Consolas" w:hAnsi="Consolas" w:cs="Consolas"/>
-                <w:color w:val="000000"/>
-                <w:sz w:val="16"/>
-                <w:szCs w:val="16"/>
-                <w:lang w:val="en-US"/>
-              </w:rPr>
-              <w:t xml:space="preserve">            _</w:t>
-            </w:r>
-            <w:proofErr w:type="spellStart"/>
-            <w:r>
-              <w:rPr>
-                <w:rFonts w:ascii="Consolas" w:hAnsi="Consolas" w:cs="Consolas"/>
-                <w:color w:val="000000"/>
-                <w:sz w:val="16"/>
-                <w:szCs w:val="16"/>
-                <w:lang w:val="en-US"/>
-              </w:rPr>
-              <w:t>categoryService</w:t>
-            </w:r>
-            <w:proofErr w:type="spellEnd"/>
-            <w:r>
-              <w:rPr>
-                <w:rFonts w:ascii="Consolas" w:hAnsi="Consolas" w:cs="Consolas"/>
-                <w:color w:val="000000"/>
-                <w:sz w:val="16"/>
-                <w:szCs w:val="16"/>
-                <w:lang w:val="en-US"/>
-              </w:rPr>
-              <w:t xml:space="preserve"> = </w:t>
+              <w:t>(</w:t>
             </w:r>
             <w:r>
               <w:rPr>
@@ -8628,73 +8174,7 @@
                 <w:szCs w:val="16"/>
                 <w:lang w:val="en-US"/>
               </w:rPr>
-              <w:t xml:space="preserve"> </w:t>
-            </w:r>
-            <w:proofErr w:type="spellStart"/>
-            <w:proofErr w:type="gramStart"/>
-            <w:r>
-              <w:rPr>
-                <w:rFonts w:ascii="Consolas" w:hAnsi="Consolas" w:cs="Consolas"/>
-                <w:color w:val="000000"/>
-                <w:sz w:val="16"/>
-                <w:szCs w:val="16"/>
-                <w:lang w:val="en-US"/>
-              </w:rPr>
-              <w:t>CategoryService</w:t>
-            </w:r>
-            <w:proofErr w:type="spellEnd"/>
-            <w:r>
-              <w:rPr>
-                <w:rFonts w:ascii="Consolas" w:hAnsi="Consolas" w:cs="Consolas"/>
-                <w:color w:val="000000"/>
-                <w:sz w:val="16"/>
-                <w:szCs w:val="16"/>
-                <w:lang w:val="en-US"/>
-              </w:rPr>
-              <w:t>(</w:t>
-            </w:r>
-            <w:proofErr w:type="gramEnd"/>
-            <w:r>
-              <w:rPr>
-                <w:rFonts w:ascii="Consolas" w:hAnsi="Consolas" w:cs="Consolas"/>
-                <w:color w:val="0000FF"/>
-                <w:sz w:val="16"/>
-                <w:szCs w:val="16"/>
-                <w:lang w:val="en-US"/>
-              </w:rPr>
-              <w:t>new</w:t>
-            </w:r>
-            <w:r>
-              <w:rPr>
-                <w:rFonts w:ascii="Consolas" w:hAnsi="Consolas" w:cs="Consolas"/>
-                <w:color w:val="000000"/>
-                <w:sz w:val="16"/>
-                <w:szCs w:val="16"/>
-                <w:lang w:val="en-US"/>
-              </w:rPr>
-              <w:t xml:space="preserve"> </w:t>
-            </w:r>
-            <w:proofErr w:type="spellStart"/>
-            <w:r>
-              <w:rPr>
-                <w:rFonts w:ascii="Consolas" w:hAnsi="Consolas" w:cs="Consolas"/>
-                <w:color w:val="000000"/>
-                <w:sz w:val="16"/>
-                <w:szCs w:val="16"/>
-                <w:lang w:val="en-US"/>
-              </w:rPr>
-              <w:t>UnitOfWork</w:t>
-            </w:r>
-            <w:proofErr w:type="spellEnd"/>
-            <w:r>
-              <w:rPr>
-                <w:rFonts w:ascii="Consolas" w:hAnsi="Consolas" w:cs="Consolas"/>
-                <w:color w:val="000000"/>
-                <w:sz w:val="16"/>
-                <w:szCs w:val="16"/>
-                <w:lang w:val="en-US"/>
-              </w:rPr>
-              <w:t>(context));</w:t>
+              <w:t xml:space="preserve"> UnitOfWork(context));</w:t>
             </w:r>
           </w:p>
           <w:p>
@@ -8770,21 +8250,7 @@
         <w:rPr>
           <w:lang w:val="pl-PL"/>
         </w:rPr>
-        <w:t xml:space="preserve">, mówimy, że za pomocą DI zostanie wstrzyknięty ten serwis do tego konstruktora. Nie musimy wstrzykiwać tylko do konstruktora, możemy również do </w:t>
-      </w:r>
-      <w:proofErr w:type="gramStart"/>
-      <w:r>
-        <w:rPr>
-          <w:lang w:val="pl-PL"/>
-        </w:rPr>
-        <w:t>właściwości,</w:t>
-      </w:r>
-      <w:proofErr w:type="gramEnd"/>
-      <w:r>
-        <w:rPr>
-          <w:lang w:val="pl-PL"/>
-        </w:rPr>
-        <w:t xml:space="preserve"> czy metody</w:t>
+        <w:t>, mówimy, że za pomocą DI zostanie wstrzyknięty ten serwis do tego konstruktora. Nie musimy wstrzykiwać tylko do konstruktora, możemy również do właściwości, czy metody</w:t>
       </w:r>
       <w:r>
         <w:rPr>
@@ -8999,7 +8465,6 @@
               <w:t xml:space="preserve"> </w:t>
             </w:r>
             <w:proofErr w:type="spellStart"/>
-            <w:proofErr w:type="gramStart"/>
             <w:r>
               <w:rPr>
                 <w:rFonts w:ascii="Consolas" w:hAnsi="Consolas" w:cs="Consolas"/>
@@ -9021,18 +8486,7 @@
                 <w:szCs w:val="16"/>
                 <w:lang w:val="en-US"/>
               </w:rPr>
-              <w:t xml:space="preserve"> :</w:t>
-            </w:r>
-            <w:proofErr w:type="gramEnd"/>
-            <w:r>
-              <w:rPr>
-                <w:rFonts w:ascii="Consolas" w:hAnsi="Consolas" w:cs="Consolas"/>
-                <w:color w:val="000000"/>
-                <w:sz w:val="16"/>
-                <w:szCs w:val="16"/>
-                <w:lang w:val="en-US"/>
-              </w:rPr>
-              <w:t xml:space="preserve"> Controller</w:t>
+              <w:t xml:space="preserve"> : Controller</w:t>
             </w:r>
           </w:p>
           <w:p>
@@ -9164,7 +8618,6 @@
               <w:t xml:space="preserve"> _</w:t>
             </w:r>
             <w:proofErr w:type="spellStart"/>
-            <w:proofErr w:type="gramStart"/>
             <w:r>
               <w:rPr>
                 <w:rFonts w:ascii="Consolas" w:hAnsi="Consolas" w:cs="Consolas"/>
@@ -9186,7 +8639,6 @@
               </w:rPr>
               <w:t>;</w:t>
             </w:r>
-            <w:proofErr w:type="gramEnd"/>
           </w:p>
           <w:p>
             <w:pPr>
@@ -9293,7 +8745,6 @@
               <w:t xml:space="preserve"> _</w:t>
             </w:r>
             <w:proofErr w:type="spellStart"/>
-            <w:proofErr w:type="gramStart"/>
             <w:r>
               <w:rPr>
                 <w:rFonts w:ascii="Consolas" w:hAnsi="Consolas" w:cs="Consolas"/>
@@ -9315,7 +8766,6 @@
               </w:rPr>
               <w:t>;</w:t>
             </w:r>
-            <w:proofErr w:type="gramEnd"/>
           </w:p>
           <w:p>
             <w:pPr>
@@ -9375,7 +8825,6 @@
               <w:t xml:space="preserve"> </w:t>
             </w:r>
             <w:proofErr w:type="spellStart"/>
-            <w:proofErr w:type="gramStart"/>
             <w:r>
               <w:rPr>
                 <w:rFonts w:ascii="Consolas" w:hAnsi="Consolas" w:cs="Consolas"/>
@@ -9398,7 +8847,6 @@
               <w:t>(</w:t>
             </w:r>
             <w:proofErr w:type="spellStart"/>
-            <w:proofErr w:type="gramEnd"/>
             <w:r>
               <w:rPr>
                 <w:rFonts w:ascii="Consolas" w:hAnsi="Consolas" w:cs="Consolas"/>
@@ -9562,7 +9010,6 @@
               </w:rPr>
               <w:t xml:space="preserve"> = </w:t>
             </w:r>
-            <w:proofErr w:type="gramStart"/>
             <w:r>
               <w:rPr>
                 <w:rFonts w:ascii="Consolas" w:hAnsi="Consolas" w:cs="Consolas"/>
@@ -9585,7 +9032,6 @@
               </w:rPr>
               <w:t>;</w:t>
             </w:r>
-            <w:proofErr w:type="gramEnd"/>
           </w:p>
           <w:p>
             <w:pPr>
@@ -9646,7 +9092,6 @@
               </w:rPr>
               <w:t xml:space="preserve"> = </w:t>
             </w:r>
-            <w:proofErr w:type="gramStart"/>
             <w:r>
               <w:rPr>
                 <w:rFonts w:ascii="Consolas" w:hAnsi="Consolas" w:cs="Consolas"/>
@@ -9669,7 +9114,6 @@
               </w:rPr>
               <w:t>;</w:t>
             </w:r>
-            <w:proofErr w:type="gramEnd"/>
           </w:p>
           <w:p>
             <w:pPr>
@@ -9933,7 +9377,6 @@
               <w:t xml:space="preserve">            </w:t>
             </w:r>
             <w:proofErr w:type="spellStart"/>
-            <w:proofErr w:type="gramStart"/>
             <w:r>
               <w:rPr>
                 <w:rFonts w:ascii="Consolas" w:hAnsi="Consolas" w:cs="Consolas"/>
@@ -9947,7 +9390,6 @@
               <w:t>services.AddScoped</w:t>
             </w:r>
             <w:proofErr w:type="spellEnd"/>
-            <w:proofErr w:type="gramEnd"/>
             <w:r>
               <w:rPr>
                 <w:rFonts w:ascii="Consolas" w:hAnsi="Consolas" w:cs="Consolas"/>
@@ -10089,7 +9531,6 @@
               <w:t xml:space="preserve">            </w:t>
             </w:r>
             <w:proofErr w:type="spellStart"/>
-            <w:proofErr w:type="gramStart"/>
             <w:r>
               <w:rPr>
                 <w:rFonts w:ascii="Consolas" w:hAnsi="Consolas" w:cs="Consolas"/>
@@ -10103,7 +9544,6 @@
               <w:t>services.AddSingleton</w:t>
             </w:r>
             <w:proofErr w:type="spellEnd"/>
-            <w:proofErr w:type="gramEnd"/>
             <w:r>
               <w:rPr>
                 <w:rFonts w:ascii="Consolas" w:hAnsi="Consolas" w:cs="Consolas"/>
@@ -10242,7 +9682,6 @@
               <w:t xml:space="preserve">            </w:t>
             </w:r>
             <w:proofErr w:type="spellStart"/>
-            <w:proofErr w:type="gramStart"/>
             <w:r>
               <w:rPr>
                 <w:rFonts w:ascii="Consolas" w:hAnsi="Consolas" w:cs="Consolas"/>
@@ -10256,7 +9695,6 @@
               <w:t>services.AddTransient</w:t>
             </w:r>
             <w:proofErr w:type="spellEnd"/>
-            <w:proofErr w:type="gramEnd"/>
             <w:r>
               <w:rPr>
                 <w:rFonts w:ascii="Consolas" w:hAnsi="Consolas" w:cs="Consolas"/>
@@ -10347,6 +9785,53 @@
       </w:pPr>
       <w:r>
         <w:rPr>
+          <w:noProof/>
+        </w:rPr>
+        <w:drawing>
+          <wp:inline distT="0" distB="0" distL="0" distR="0" wp14:anchorId="155A00F2" wp14:editId="74035F22">
+            <wp:extent cx="3664363" cy="2030506"/>
+            <wp:effectExtent l="0" t="0" r="0" b="8255"/>
+            <wp:docPr id="1" name="Obraz 1"/>
+            <wp:cNvGraphicFramePr>
+              <a:graphicFrameLocks xmlns:a="http://schemas.openxmlformats.org/drawingml/2006/main" noChangeAspect="1"/>
+            </wp:cNvGraphicFramePr>
+            <a:graphic xmlns:a="http://schemas.openxmlformats.org/drawingml/2006/main">
+              <a:graphicData uri="http://schemas.openxmlformats.org/drawingml/2006/picture">
+                <pic:pic xmlns:pic="http://schemas.openxmlformats.org/drawingml/2006/picture">
+                  <pic:nvPicPr>
+                    <pic:cNvPr id="1" name=""/>
+                    <pic:cNvPicPr/>
+                  </pic:nvPicPr>
+                  <pic:blipFill>
+                    <a:blip r:embed="rId11"/>
+                    <a:stretch>
+                      <a:fillRect/>
+                    </a:stretch>
+                  </pic:blipFill>
+                  <pic:spPr>
+                    <a:xfrm>
+                      <a:off x="0" y="0"/>
+                      <a:ext cx="3709618" cy="2055583"/>
+                    </a:xfrm>
+                    <a:prstGeom prst="rect">
+                      <a:avLst/>
+                    </a:prstGeom>
+                  </pic:spPr>
+                </pic:pic>
+              </a:graphicData>
+            </a:graphic>
+          </wp:inline>
+        </w:drawing>
+      </w:r>
+    </w:p>
+    <w:p>
+      <w:pPr>
+        <w:rPr>
+          <w:lang w:val="pl-PL"/>
+        </w:rPr>
+      </w:pPr>
+      <w:r>
+        <w:rPr>
           <w:lang w:val="pl-PL"/>
         </w:rPr>
         <w:br w:type="page"/>
@@ -10374,12 +9859,12 @@
       </w:pPr>
     </w:p>
     <w:sectPr>
-      <w:headerReference w:type="even" r:id="rId11"/>
-      <w:headerReference w:type="default" r:id="rId12"/>
-      <w:footerReference w:type="even" r:id="rId13"/>
-      <w:footerReference w:type="default" r:id="rId14"/>
-      <w:headerReference w:type="first" r:id="rId15"/>
-      <w:footerReference w:type="first" r:id="rId16"/>
+      <w:headerReference w:type="even" r:id="rId12"/>
+      <w:headerReference w:type="default" r:id="rId13"/>
+      <w:footerReference w:type="even" r:id="rId14"/>
+      <w:footerReference w:type="default" r:id="rId15"/>
+      <w:headerReference w:type="first" r:id="rId16"/>
+      <w:footerReference w:type="first" r:id="rId17"/>
       <w:pgSz w:w="11906" w:h="16838"/>
       <w:pgMar w:top="1417" w:right="1417" w:bottom="1417" w:left="1417" w:header="708" w:footer="708" w:gutter="0"/>
       <w:pgNumType w:start="0"/>

</xml_diff>